<commit_message>
Fixes typos in Teacher Accounts activity
</commit_message>
<xml_diff>
--- a/day1/teacher_account/Scratch Teacher Accounts Activity.docx
+++ b/day1/teacher_account/Scratch Teacher Accounts Activity.docx
@@ -7,10 +7,7 @@
         <w:pStyle w:val="Title"/>
       </w:pPr>
       <w:r>
-        <w:t xml:space="preserve">Scratch </w:t>
-      </w:r>
-      <w:r>
-        <w:t>Activity</w:t>
+        <w:t>Scratch Activity</w:t>
       </w:r>
       <w:r>
         <w:t>: Scratch Teacher Accounts</w:t>
@@ -22,13 +19,8 @@
       </w:pPr>
       <w:bookmarkStart w:id="0" w:name="introduction"/>
       <w:bookmarkEnd w:id="0"/>
-      <w:proofErr w:type="spellStart"/>
-      <w:r>
-        <w:t>ScratchMaths</w:t>
-      </w:r>
-      <w:proofErr w:type="spellEnd"/>
-      <w:r>
-        <w:t xml:space="preserve"> 2017 @ the University of Newcastle</w:t>
+      <w:r>
+        <w:t>ScratchMaths 2017 @ the University of Newcastle</w:t>
       </w:r>
     </w:p>
     <w:p>
@@ -79,10 +71,7 @@
         <w:t>Classes</w:t>
       </w:r>
       <w:r>
-        <w:t xml:space="preserve"> </w:t>
-      </w:r>
-      <w:r>
-        <w:t xml:space="preserve">of students and can make common administrative tasks, for example: setting up students' accounts and changing students' passwords, easier. We highly recommend requesting a </w:t>
+        <w:t xml:space="preserve"> of students and can make common administrative tasks, for example: setting up students' accounts and changing students' passwords, easier. We highly recommend requesting a </w:t>
       </w:r>
       <w:r>
         <w:rPr>
@@ -100,10 +89,7 @@
         <w:t>Scratch</w:t>
       </w:r>
       <w:r>
-        <w:t xml:space="preserve"> website, if you are going to use the online version o</w:t>
-      </w:r>
-      <w:r>
-        <w:t xml:space="preserve">f </w:t>
+        <w:t xml:space="preserve"> website, if you are going to use the online version of </w:t>
       </w:r>
       <w:r>
         <w:rPr>
@@ -171,10 +157,21 @@
         <w:t xml:space="preserve"> to </w:t>
       </w:r>
       <w:r>
-        <w:rPr>
-          <w:i/>
-        </w:rPr>
-        <w:t>Classes</w:t>
+        <w:t xml:space="preserve">a </w:t>
+      </w:r>
+      <w:r>
+        <w:rPr>
+          <w:i/>
+        </w:rPr>
+        <w:t>Class</w:t>
+      </w:r>
+      <w:bookmarkStart w:id="1" w:name="_GoBack"/>
+      <w:bookmarkEnd w:id="1"/>
+      <w:r>
+        <w:rPr>
+          <w:i/>
+        </w:rPr>
+        <w:t>s</w:t>
       </w:r>
     </w:p>
     <w:p>
@@ -245,19 +242,10 @@
         <w:rPr>
           <w:i/>
         </w:rPr>
-        <w:t>T</w:t>
-      </w:r>
-      <w:r>
-        <w:rPr>
-          <w:i/>
-        </w:rPr>
-        <w:t>eacher Accounts</w:t>
-      </w:r>
-      <w:r>
-        <w:t xml:space="preserve"> in</w:t>
-      </w:r>
-      <w:r>
-        <w:t xml:space="preserve"> </w:t>
+        <w:t>Teacher Accounts</w:t>
+      </w:r>
+      <w:r>
+        <w:t xml:space="preserve"> in </w:t>
       </w:r>
       <w:r>
         <w:rPr>
@@ -287,10 +275,7 @@
         <w:t>Teacher Accounts</w:t>
       </w:r>
       <w:r>
-        <w:t xml:space="preserve"> can and cannot do, and the changes that are planned for the future, we recommend reading </w:t>
-      </w:r>
-      <w:r>
-        <w:t xml:space="preserve">the </w:t>
+        <w:t xml:space="preserve"> can and cannot do, and the changes that are planned for the future, we recommend reading the </w:t>
       </w:r>
       <w:hyperlink r:id="rId7">
         <w:r>
@@ -308,8 +293,8 @@
       <w:pPr>
         <w:pStyle w:val="Heading1"/>
       </w:pPr>
-      <w:bookmarkStart w:id="1" w:name="key-teacher-account-concepts"/>
-      <w:bookmarkEnd w:id="1"/>
+      <w:bookmarkStart w:id="2" w:name="key-teacher-account-concepts"/>
+      <w:bookmarkEnd w:id="2"/>
       <w:r>
         <w:t>Key Teacher Account Concepts</w:t>
       </w:r>
@@ -319,18 +304,15 @@
         <w:pStyle w:val="FirstParagraph"/>
       </w:pPr>
       <w:r>
-        <w:t>In this activity, there are several concepts/terms that we have used frequently. We have included a short description of these frequently</w:t>
-      </w:r>
-      <w:r>
-        <w:t xml:space="preserve"> used concepts/terms, in case you need to to know what these mean or refer to them when working through the different sections of the activity.</w:t>
+        <w:t>In this activity, there are several concepts/terms that we have used frequently. We have included a short description of these frequently used concepts/terms, in case you need to to know what these mean or refer to them when working through the different sections of the activity.</w:t>
       </w:r>
     </w:p>
     <w:p>
       <w:pPr>
         <w:pStyle w:val="Heading2"/>
       </w:pPr>
-      <w:bookmarkStart w:id="2" w:name="student-account"/>
-      <w:bookmarkEnd w:id="2"/>
+      <w:bookmarkStart w:id="3" w:name="student-account"/>
+      <w:bookmarkEnd w:id="3"/>
       <w:r>
         <w:t>Student Account</w:t>
       </w:r>
@@ -373,16 +355,28 @@
         <w:rPr>
           <w:b/>
         </w:rPr>
-        <w:t>Student Accou</w:t>
+        <w:t>Student Accounts</w:t>
+      </w:r>
+      <w:r>
+        <w:t xml:space="preserve"> differ to regular Scratch Accounts (those that are created by signing up on the homepage) in two main ways. Firstly, a </w:t>
       </w:r>
       <w:r>
         <w:rPr>
           <w:b/>
         </w:rPr>
-        <w:t>nts</w:t>
-      </w:r>
-      <w:r>
-        <w:t xml:space="preserve"> differ to regular Scratch Accounts (those that are created by signing up on the homepage) in two main ways. Firstly, a </w:t>
+        <w:t>Student Account</w:t>
+      </w:r>
+      <w:r>
+        <w:t xml:space="preserve"> belongs to a </w:t>
+      </w:r>
+      <w:r>
+        <w:rPr>
+          <w:i/>
+        </w:rPr>
+        <w:t>Class</w:t>
+      </w:r>
+      <w:r>
+        <w:t xml:space="preserve"> that has been set up by a teacher. Secondly, you do not need to register a student's email with a </w:t>
       </w:r>
       <w:r>
         <w:rPr>
@@ -391,16 +385,7 @@
         <w:t>Student Account</w:t>
       </w:r>
       <w:r>
-        <w:t xml:space="preserve"> belongs to a </w:t>
-      </w:r>
-      <w:r>
-        <w:rPr>
-          <w:i/>
-        </w:rPr>
-        <w:t>Class</w:t>
-      </w:r>
-      <w:r>
-        <w:t xml:space="preserve"> that has been set up by a teacher. Secondly, you do not need to register a student's email with a </w:t>
+        <w:t xml:space="preserve">. Consequently, if one of your students with a </w:t>
       </w:r>
       <w:r>
         <w:rPr>
@@ -409,16 +394,10 @@
         <w:t>Student Account</w:t>
       </w:r>
       <w:r>
-        <w:t xml:space="preserve">. Consequently, if one of your students with a </w:t>
-      </w:r>
-      <w:r>
-        <w:rPr>
-          <w:b/>
-        </w:rPr>
-        <w:t>Student Account</w:t>
-      </w:r>
-      <w:r>
-        <w:t xml:space="preserve"> forgots their password and cannot log in to their account, you will have to change their password using your </w:t>
+        <w:t xml:space="preserve"> forge</w:t>
+      </w:r>
+      <w:r>
+        <w:t xml:space="preserve">ts their password and cannot log in to their account, you will have to change their password using your </w:t>
       </w:r>
       <w:r>
         <w:rPr>
@@ -445,10 +424,121 @@
         <w:t>Student Account</w:t>
       </w:r>
       <w:r>
-        <w:t xml:space="preserve"> can only belong to one </w:t>
-      </w:r>
-      <w:r>
-        <w:t xml:space="preserve">class and the account cannot be changed to another class. For example, if a teacher in Year 6 has their own </w:t>
+        <w:t xml:space="preserve"> can only belong to one class and the account cannot be changed to another class. For example, if a teacher in Year 6 has their own </w:t>
+      </w:r>
+      <w:r>
+        <w:rPr>
+          <w:i/>
+        </w:rPr>
+        <w:t>Teacher Account</w:t>
+      </w:r>
+      <w:r>
+        <w:t xml:space="preserve">, the </w:t>
+      </w:r>
+      <w:r>
+        <w:rPr>
+          <w:i/>
+        </w:rPr>
+        <w:t>Student Accounts</w:t>
+      </w:r>
+      <w:r>
+        <w:t xml:space="preserve"> in the Year 5 teacher's </w:t>
+      </w:r>
+      <w:r>
+        <w:rPr>
+          <w:i/>
+        </w:rPr>
+        <w:t>Class</w:t>
+      </w:r>
+      <w:r>
+        <w:t xml:space="preserve"> cannot be transferred to </w:t>
+      </w:r>
+      <w:r>
+        <w:t xml:space="preserve">the Year 6 teacher's </w:t>
+      </w:r>
+      <w:r>
+        <w:rPr>
+          <w:i/>
+        </w:rPr>
+        <w:t>C</w:t>
+      </w:r>
+      <w:r>
+        <w:rPr>
+          <w:i/>
+        </w:rPr>
+        <w:t>lass</w:t>
+      </w:r>
+      <w:r>
+        <w:t xml:space="preserve"> at the end of the year. This is discussed in more detail in the </w:t>
+      </w:r>
+      <w:r>
+        <w:rPr>
+          <w:i/>
+        </w:rPr>
+        <w:t>What are Classes in Scratch</w:t>
+      </w:r>
+      <w:r>
+        <w:rPr>
+          <w:i/>
+        </w:rPr>
+        <w:t>?</w:t>
+      </w:r>
+      <w:r>
+        <w:t xml:space="preserve"> section of this activity.</w:t>
+      </w:r>
+    </w:p>
+    <w:p>
+      <w:pPr>
+        <w:pStyle w:val="Heading2"/>
+      </w:pPr>
+      <w:bookmarkStart w:id="4" w:name="teacher-account"/>
+      <w:bookmarkEnd w:id="4"/>
+      <w:r>
+        <w:t>Teacher Account:</w:t>
+      </w:r>
+    </w:p>
+    <w:p>
+      <w:pPr>
+        <w:pStyle w:val="FirstParagraph"/>
+      </w:pPr>
+      <w:r>
+        <w:t xml:space="preserve">A </w:t>
+      </w:r>
+      <w:r>
+        <w:rPr>
+          <w:b/>
+        </w:rPr>
+        <w:t>Teacher Account</w:t>
+      </w:r>
+      <w:r>
+        <w:t xml:space="preserve"> is a </w:t>
+      </w:r>
+      <w:r>
+        <w:rPr>
+          <w:i/>
+        </w:rPr>
+        <w:t>Scratch</w:t>
+      </w:r>
+      <w:r>
+        <w:t xml:space="preserve"> account that has been requested from, and approved by, the </w:t>
+      </w:r>
+      <w:r>
+        <w:rPr>
+          <w:i/>
+        </w:rPr>
+        <w:t xml:space="preserve">MIT Scratch </w:t>
+      </w:r>
+      <w:r>
+        <w:t xml:space="preserve">team. With a </w:t>
+      </w:r>
+      <w:r>
+        <w:rPr>
+          <w:b/>
+        </w:rPr>
+        <w:t>Teacher Account,</w:t>
+      </w:r>
+      <w:r>
+        <w:t xml:space="preserve"> you can create and manage </w:t>
       </w:r>
       <w:r>
         <w:rPr>
@@ -457,7 +547,7 @@
         <w:t>Classes</w:t>
       </w:r>
       <w:r>
-        <w:t xml:space="preserve">, the </w:t>
+        <w:t xml:space="preserve"> of </w:t>
       </w:r>
       <w:r>
         <w:rPr>
@@ -466,46 +556,24 @@
         <w:t>Student Accounts</w:t>
       </w:r>
       <w:r>
-        <w:t xml:space="preserve"> in the Year 5 teacher's </w:t>
-      </w:r>
-      <w:r>
-        <w:rPr>
-          <w:i/>
-        </w:rPr>
-        <w:t>Class</w:t>
-      </w:r>
-      <w:r>
-        <w:t xml:space="preserve"> cannot be transferred to the one of Year 6 teacher's classes at the end of the year. Thi</w:t>
-      </w:r>
-      <w:r>
-        <w:t xml:space="preserve">s is discussed in more detail in the </w:t>
-      </w:r>
-      <w:r>
-        <w:rPr>
-          <w:i/>
-        </w:rPr>
-        <w:t>What are Classes in Scratch</w:t>
-      </w:r>
-      <w:r>
-        <w:t xml:space="preserve"> section of this activity.</w:t>
-      </w:r>
-    </w:p>
-    <w:p>
-      <w:pPr>
-        <w:pStyle w:val="Heading2"/>
-      </w:pPr>
-      <w:bookmarkStart w:id="3" w:name="teacher-account"/>
-      <w:bookmarkEnd w:id="3"/>
-      <w:r>
-        <w:t>Teacher Account:</w:t>
-      </w:r>
-    </w:p>
-    <w:p>
-      <w:pPr>
-        <w:pStyle w:val="FirstParagraph"/>
-      </w:pPr>
-      <w:r>
-        <w:t xml:space="preserve">A </w:t>
+        <w:t xml:space="preserve">, as well as access </w:t>
+      </w:r>
+      <w:r>
+        <w:rPr>
+          <w:i/>
+        </w:rPr>
+        <w:t>Educator Resources</w:t>
+      </w:r>
+      <w:r>
+        <w:t>.</w:t>
+      </w:r>
+    </w:p>
+    <w:p>
+      <w:pPr>
+        <w:pStyle w:val="BodyText"/>
+      </w:pPr>
+      <w:r>
+        <w:t xml:space="preserve">When you are signed into a </w:t>
       </w:r>
       <w:r>
         <w:rPr>
@@ -514,75 +582,7 @@
         <w:t>Teacher Account</w:t>
       </w:r>
       <w:r>
-        <w:t xml:space="preserve"> is a </w:t>
-      </w:r>
-      <w:r>
-        <w:rPr>
-          <w:i/>
-        </w:rPr>
-        <w:t>Scratch</w:t>
-      </w:r>
-      <w:r>
-        <w:t xml:space="preserve"> account that has been requested from, and approved by, the </w:t>
-      </w:r>
-      <w:r>
-        <w:rPr>
-          <w:i/>
-        </w:rPr>
-        <w:t xml:space="preserve">MIT Scratch </w:t>
-      </w:r>
-      <w:r>
-        <w:t xml:space="preserve">team. </w:t>
-      </w:r>
-      <w:r>
-        <w:t xml:space="preserve">With a teacher account you can create and manage </w:t>
-      </w:r>
-      <w:r>
-        <w:rPr>
-          <w:i/>
-        </w:rPr>
-        <w:t>Classes</w:t>
-      </w:r>
-      <w:r>
-        <w:t xml:space="preserve"> of </w:t>
-      </w:r>
-      <w:r>
-        <w:rPr>
-          <w:i/>
-        </w:rPr>
-        <w:t>Student Accounts</w:t>
-      </w:r>
-      <w:r>
-        <w:t xml:space="preserve">, as well as access </w:t>
-      </w:r>
-      <w:r>
-        <w:rPr>
-          <w:i/>
-        </w:rPr>
-        <w:t>Educator Resources</w:t>
-      </w:r>
-      <w:r>
-        <w:t>.</w:t>
-      </w:r>
-    </w:p>
-    <w:p>
-      <w:pPr>
-        <w:pStyle w:val="BodyText"/>
-      </w:pPr>
-      <w:r>
-        <w:t xml:space="preserve">When you are signed into a </w:t>
-      </w:r>
-      <w:r>
-        <w:rPr>
-          <w:b/>
-        </w:rPr>
-        <w:t>Teacher Account</w:t>
-      </w:r>
-      <w:r>
-        <w:t xml:space="preserve"> in Scratch, you will see a purple banner at the top of the homepage, as shown in the picture belo</w:t>
-      </w:r>
-      <w:r>
-        <w:t>w:</w:t>
+        <w:t xml:space="preserve"> in Scratch, you will see a purple banner at the top of the homepage, as shown in the picture below:</w:t>
       </w:r>
     </w:p>
     <w:p>
@@ -738,10 +738,7 @@
         <w:t>Teacher Accounts</w:t>
       </w:r>
       <w:r>
-        <w:t xml:space="preserve"> also allow you to </w:t>
-      </w:r>
-      <w:r>
-        <w:t xml:space="preserve">use </w:t>
+        <w:t xml:space="preserve"> also allow you to use </w:t>
       </w:r>
       <w:r>
         <w:rPr>
@@ -766,8 +763,8 @@
       <w:pPr>
         <w:pStyle w:val="Heading2"/>
       </w:pPr>
-      <w:bookmarkStart w:id="4" w:name="classes"/>
-      <w:bookmarkEnd w:id="4"/>
+      <w:bookmarkStart w:id="5" w:name="classes"/>
+      <w:bookmarkEnd w:id="5"/>
       <w:r>
         <w:t>Classes</w:t>
       </w:r>
@@ -819,13 +816,7 @@
         <w:rPr>
           <w:i/>
         </w:rPr>
-        <w:t>Student Acco</w:t>
-      </w:r>
-      <w:r>
-        <w:rPr>
-          <w:i/>
-        </w:rPr>
-        <w:t>unts</w:t>
+        <w:t>Student Accounts</w:t>
       </w:r>
       <w:r>
         <w:t xml:space="preserve"> for all of the students in that Year 5 class.</w:t>
@@ -870,14 +861,11 @@
       <w:pPr>
         <w:pStyle w:val="Heading2"/>
       </w:pPr>
-      <w:bookmarkStart w:id="5" w:name="class-studios"/>
-      <w:bookmarkEnd w:id="5"/>
+      <w:bookmarkStart w:id="6" w:name="class-studios"/>
+      <w:bookmarkEnd w:id="6"/>
       <w:r>
         <w:lastRenderedPageBreak/>
-        <w:t>Class S</w:t>
-      </w:r>
-      <w:r>
-        <w:t>tudios</w:t>
+        <w:t>Class Studios</w:t>
       </w:r>
     </w:p>
     <w:p>
@@ -989,25 +977,28 @@
         <w:rPr>
           <w:b/>
         </w:rPr>
-        <w:t>Class Studi</w:t>
+        <w:t>Class Studio</w:t>
+      </w:r>
+      <w:r>
+        <w:t xml:space="preserve"> for you to view and assess. Other </w:t>
+      </w:r>
+      <w:r>
+        <w:t xml:space="preserve">examples where </w:t>
       </w:r>
       <w:r>
         <w:rPr>
           <w:b/>
         </w:rPr>
-        <w:t>o</w:t>
-      </w:r>
-      <w:r>
-        <w:t xml:space="preserve"> for you to view and assess. Other reasons for using </w:t>
-      </w:r>
-      <w:r>
-        <w:rPr>
-          <w:b/>
-        </w:rPr>
         <w:t>Class Studios</w:t>
       </w:r>
       <w:r>
-        <w:t xml:space="preserve"> are discussed in the </w:t>
+        <w:t xml:space="preserve"> </w:t>
+      </w:r>
+      <w:r>
+        <w:t xml:space="preserve">could be used </w:t>
+      </w:r>
+      <w:r>
+        <w:t xml:space="preserve">are discussed in the </w:t>
       </w:r>
       <w:r>
         <w:rPr>
@@ -1023,8 +1014,8 @@
       <w:pPr>
         <w:pStyle w:val="Heading1"/>
       </w:pPr>
-      <w:bookmarkStart w:id="6" w:name="creating-a-class"/>
-      <w:bookmarkEnd w:id="6"/>
+      <w:bookmarkStart w:id="7" w:name="creating-a-class"/>
+      <w:bookmarkEnd w:id="7"/>
       <w:r>
         <w:t>Creating a Class</w:t>
       </w:r>
@@ -1033,8 +1024,8 @@
       <w:pPr>
         <w:pStyle w:val="Heading2"/>
       </w:pPr>
-      <w:bookmarkStart w:id="7" w:name="what-are-classes-in-scratch"/>
-      <w:bookmarkEnd w:id="7"/>
+      <w:bookmarkStart w:id="8" w:name="what-are-classes-in-scratch"/>
+      <w:bookmarkEnd w:id="8"/>
       <w:r>
         <w:t>What are Classes in Scratch?</w:t>
       </w:r>
@@ -1125,10 +1116,7 @@
         <w:t>Class</w:t>
       </w:r>
       <w:r>
-        <w:t xml:space="preserve"> and c</w:t>
-      </w:r>
-      <w:r>
-        <w:t xml:space="preserve">annot be moved between different </w:t>
+        <w:t xml:space="preserve"> and cannot be moved between different </w:t>
       </w:r>
       <w:r>
         <w:rPr>
@@ -1235,10 +1223,7 @@
         <w:t>Classes</w:t>
       </w:r>
       <w:r>
-        <w:t xml:space="preserve"> for your school will depend on how many classes you teach and whether different teachers</w:t>
-      </w:r>
-      <w:r>
-        <w:t xml:space="preserve"> at your school also use Scratch. For example, if you teach a Year 5 class Mathematics with </w:t>
+        <w:t xml:space="preserve"> for your school will depend on how many classes you teach and whether different teachers at your school also use Scratch. For example, if you teach a Year 5 class Mathematics with </w:t>
       </w:r>
       <w:r>
         <w:rPr>
@@ -1256,10 +1241,7 @@
         <w:t>Scratch</w:t>
       </w:r>
       <w:r>
-        <w:t>, you may want to set up a shared account with the teacher th</w:t>
-      </w:r>
-      <w:r>
-        <w:t xml:space="preserve">at runs the ICT lesson. This way, your students can use the same </w:t>
+        <w:t xml:space="preserve">, you may want to set up a shared account with the teacher that runs the ICT lesson. This way, your students can use the same </w:t>
       </w:r>
       <w:r>
         <w:rPr>
@@ -1285,10 +1267,7 @@
         <w:pStyle w:val="BodyText"/>
       </w:pPr>
       <w:r>
-        <w:t>If you have an</w:t>
-      </w:r>
-      <w:r>
-        <w:t xml:space="preserve">y other questions about using </w:t>
+        <w:t xml:space="preserve">If you have any other questions about using </w:t>
       </w:r>
       <w:r>
         <w:rPr>
@@ -1333,8 +1312,8 @@
       <w:pPr>
         <w:pStyle w:val="Heading2"/>
       </w:pPr>
-      <w:bookmarkStart w:id="8" w:name="adding-a-new-class"/>
-      <w:bookmarkEnd w:id="8"/>
+      <w:bookmarkStart w:id="9" w:name="adding-a-new-class"/>
+      <w:bookmarkEnd w:id="9"/>
       <w:r>
         <w:lastRenderedPageBreak/>
         <w:t>Adding a New Class</w:t>
@@ -1377,13 +1356,7 @@
         <w:rPr>
           <w:i/>
         </w:rPr>
-        <w:t>M</w:t>
-      </w:r>
-      <w:r>
-        <w:rPr>
-          <w:i/>
-        </w:rPr>
-        <w:t>y Classes</w:t>
+        <w:t>My Classes</w:t>
       </w:r>
       <w:r>
         <w:t xml:space="preserve"> page, where you can view and manage your </w:t>
@@ -1430,10 +1403,7 @@
         <w:pStyle w:val="BodyText"/>
       </w:pPr>
       <w:r>
-        <w:t>To add a new class, click</w:t>
-      </w:r>
-      <w:r>
-        <w:t xml:space="preserve"> the </w:t>
+        <w:t xml:space="preserve">To add a new class, click the </w:t>
       </w:r>
       <w:r>
         <w:rPr>
@@ -1601,10 +1571,7 @@
         <w:t>Class Description</w:t>
       </w:r>
       <w:r>
-        <w:t xml:space="preserve"> textboxe</w:t>
-      </w:r>
-      <w:r>
-        <w:t>s that could reveal your school or the identity of your students.</w:t>
+        <w:t xml:space="preserve"> textboxes that could reveal your school or the identity of your students.</w:t>
       </w:r>
     </w:p>
     <w:p>
@@ -1663,13 +1630,7 @@
         <w:rPr>
           <w:i/>
         </w:rPr>
-        <w:t>All Clas</w:t>
-      </w:r>
-      <w:r>
-        <w:rPr>
-          <w:i/>
-        </w:rPr>
-        <w:t>ses</w:t>
+        <w:t>All Classes</w:t>
       </w:r>
       <w:r>
         <w:t xml:space="preserve"> list.</w:t>
@@ -1705,8 +1666,8 @@
       <w:pPr>
         <w:pStyle w:val="Heading1"/>
       </w:pPr>
-      <w:bookmarkStart w:id="9" w:name="adding-students-to-classes"/>
-      <w:bookmarkEnd w:id="9"/>
+      <w:bookmarkStart w:id="10" w:name="adding-students-to-classes"/>
+      <w:bookmarkEnd w:id="10"/>
       <w:r>
         <w:t>Adding Students to Classes</w:t>
       </w:r>
@@ -1773,10 +1734,7 @@
         <w:t>+ New Student</w:t>
       </w:r>
       <w:r>
-        <w:t xml:space="preserve"> </w:t>
-      </w:r>
-      <w:r>
-        <w:t>button</w:t>
+        <w:t xml:space="preserve"> button</w:t>
       </w:r>
     </w:p>
     <w:p>
@@ -1826,10 +1784,7 @@
         <w:pStyle w:val="FirstParagraph"/>
       </w:pPr>
       <w:r>
-        <w:t>E</w:t>
-      </w:r>
-      <w:r>
-        <w:t xml:space="preserve">ach of these methods of adding students are slightly different and none of them is the "best way". If you decide to use </w:t>
+        <w:t xml:space="preserve">Each of these methods of adding students are slightly different and none of them is the "best way". If you decide to use </w:t>
       </w:r>
       <w:r>
         <w:rPr>
@@ -1838,10 +1793,7 @@
         <w:t>Scratch Teacher Accounts</w:t>
       </w:r>
       <w:r>
-        <w:t xml:space="preserve"> with your classes, you can use whicheve</w:t>
-      </w:r>
-      <w:r>
-        <w:t xml:space="preserve">r of these methods you like. We discuss one approach that you could use in the </w:t>
+        <w:t xml:space="preserve"> with your classes, you can use whichever of these methods you like. We discuss one approach that you could use in the </w:t>
       </w:r>
       <w:r>
         <w:rPr>
@@ -1851,18 +1803,15 @@
         <w:t>Which Way Do We Recommend Adding Students?</w:t>
       </w:r>
       <w:r>
-        <w:t>, that we have used successfully for creating accounts for professional development workshops. However, you may find that one of the ot</w:t>
-      </w:r>
-      <w:r>
-        <w:t>her approaches is better suited to your students and classrooms.</w:t>
+        <w:t>, that we have used successfully for creating accounts for professional development workshops. However, you may find that one of the other approaches is better suited to your students and classrooms.</w:t>
       </w:r>
     </w:p>
     <w:p>
       <w:pPr>
         <w:pStyle w:val="Heading2"/>
       </w:pPr>
-      <w:bookmarkStart w:id="10" w:name="adding-students-with-the-new-student-but"/>
-      <w:bookmarkEnd w:id="10"/>
+      <w:bookmarkStart w:id="11" w:name="adding-students-with-the-new-student-but"/>
+      <w:bookmarkEnd w:id="11"/>
       <w:r>
         <w:t xml:space="preserve">Adding Students with the </w:t>
       </w:r>
@@ -1880,8 +1829,8 @@
       <w:pPr>
         <w:pStyle w:val="Heading3"/>
       </w:pPr>
-      <w:bookmarkStart w:id="11" w:name="how-the-new-student-button-works"/>
-      <w:bookmarkEnd w:id="11"/>
+      <w:bookmarkStart w:id="12" w:name="how-the-new-student-button-works"/>
+      <w:bookmarkEnd w:id="12"/>
       <w:r>
         <w:t xml:space="preserve">How the </w:t>
       </w:r>
@@ -1927,10 +1876,7 @@
         <w:t>Class</w:t>
       </w:r>
       <w:r>
-        <w:t xml:space="preserve"> one at a time. When you add a new stude</w:t>
-      </w:r>
-      <w:r>
-        <w:t xml:space="preserve">nt with this approach, you choose their account's </w:t>
+        <w:t xml:space="preserve"> one at a time. When you add a new student with this approach, you choose their account's </w:t>
       </w:r>
       <w:r>
         <w:rPr>
@@ -1957,10 +1903,7 @@
         <w:t>ScratchTeacher</w:t>
       </w:r>
       <w:r>
-        <w:t>, then the first time the stude</w:t>
-      </w:r>
-      <w:r>
-        <w:t xml:space="preserve">nt logs into their account that you have created with the </w:t>
+        <w:t xml:space="preserve">, then the first time the student logs into their account that you have created with the </w:t>
       </w:r>
       <w:r>
         <w:rPr>
@@ -1986,10 +1929,7 @@
         <w:pStyle w:val="BodyText"/>
       </w:pPr>
       <w:r>
-        <w:t>This method of adding stud</w:t>
-      </w:r>
-      <w:r>
-        <w:t xml:space="preserve">ents can be quick and easy, as long as you only have to create </w:t>
+        <w:t xml:space="preserve">This method of adding students can be quick and easy, as long as you only have to create </w:t>
       </w:r>
       <w:r>
         <w:rPr>
@@ -1998,18 +1938,15 @@
         <w:t>Student Accounts</w:t>
       </w:r>
       <w:r>
-        <w:t xml:space="preserve"> for a small number of students. If you have a class of 20 or more students and have to create accounts for all of them, we would recommend that you use one of the other approac</w:t>
-      </w:r>
-      <w:r>
-        <w:t>hes discussed in the next sections.</w:t>
+        <w:t xml:space="preserve"> for a small number of students. If you have a class of 20 or more students and have to create accounts for all of them, we would recommend that you use one of the other approaches discussed in the next sections.</w:t>
       </w:r>
     </w:p>
     <w:p>
       <w:pPr>
         <w:pStyle w:val="Heading3"/>
       </w:pPr>
-      <w:bookmarkStart w:id="12" w:name="add-a-student-with-the-new-student-butto"/>
-      <w:bookmarkEnd w:id="12"/>
+      <w:bookmarkStart w:id="13" w:name="add-a-student-with-the-new-student-butto"/>
+      <w:bookmarkEnd w:id="13"/>
       <w:r>
         <w:t xml:space="preserve">Add a Student with the </w:t>
       </w:r>
@@ -2055,10 +1992,7 @@
         <w:t>Class</w:t>
       </w:r>
       <w:r>
-        <w:t xml:space="preserve"> you created in the previous activity section. </w:t>
-      </w:r>
-      <w:r>
-        <w:t>You should now see a form similar to the one pictured below:</w:t>
+        <w:t xml:space="preserve"> you created in the previous activity section. You should now see a form similar to the one pictured below:</w:t>
       </w:r>
     </w:p>
     <w:p>
@@ -2185,13 +2119,7 @@
         <w:rPr>
           <w:i/>
         </w:rPr>
-        <w:t>us</w:t>
-      </w:r>
-      <w:r>
-        <w:rPr>
-          <w:i/>
-        </w:rPr>
-        <w:t>ername</w:t>
+        <w:t>username</w:t>
       </w:r>
       <w:r>
         <w:t xml:space="preserve"> with a meaningful acronym (for example: </w:t>
@@ -2205,14 +2133,12 @@
       <w:r>
         <w:t xml:space="preserve"> for </w:t>
       </w:r>
-      <w:bookmarkStart w:id="13" w:name="_GoBack"/>
       <w:r>
         <w:rPr>
           <w:i/>
         </w:rPr>
         <w:t>ScratchMaths</w:t>
       </w:r>
-      <w:bookmarkEnd w:id="13"/>
       <w:r>
         <w:t xml:space="preserve">) and then use a combination of </w:t>
       </w:r>
@@ -2236,10 +2162,7 @@
         <w:t>SM_BlueDog22</w:t>
       </w:r>
       <w:r>
-        <w:t xml:space="preserve"> for the accounts we create, because</w:t>
-      </w:r>
-      <w:r>
-        <w:t xml:space="preserve"> they do not contain names or other words that could identify who the account belongs to and they are also unlikely to be already taken by someone else.</w:t>
+        <w:t xml:space="preserve"> for the accounts we create, because they do not contain names or other words that could identify who the account belongs to and they are also unlikely to be already taken by someone else.</w:t>
       </w:r>
     </w:p>
     <w:p>
@@ -2247,10 +2170,7 @@
         <w:pStyle w:val="BodyText"/>
       </w:pPr>
       <w:r>
-        <w:t>You may want to take a similar approach when you create a class of students, but you are welcome to use</w:t>
-      </w:r>
-      <w:r>
-        <w:t xml:space="preserve"> any </w:t>
+        <w:t xml:space="preserve">You may want to take a similar approach when you create a class of students, but you are welcome to use any </w:t>
       </w:r>
       <w:r>
         <w:rPr>
@@ -2303,10 +2223,7 @@
         <w:t>usernames</w:t>
       </w:r>
       <w:r>
-        <w:t xml:space="preserve"> you think of are not unique, keep trying to complete the form unt</w:t>
-      </w:r>
-      <w:r>
-        <w:t xml:space="preserve">il you create a </w:t>
+        <w:t xml:space="preserve"> you think of are not unique, keep trying to complete the form until you create a </w:t>
       </w:r>
       <w:r>
         <w:rPr>
@@ -2341,10 +2258,7 @@
         <w:t>Student</w:t>
       </w:r>
       <w:r>
-        <w:t xml:space="preserve"> account you just creat</w:t>
-      </w:r>
-      <w:r>
-        <w:t xml:space="preserve">ed will appear in the list of accounts in the </w:t>
+        <w:t xml:space="preserve"> account you just created will appear in the list of accounts in the </w:t>
       </w:r>
       <w:r>
         <w:rPr>
@@ -2386,13 +2300,7 @@
         <w:rPr>
           <w:i/>
         </w:rPr>
-        <w:t>+ New</w:t>
-      </w:r>
-      <w:r>
-        <w:rPr>
-          <w:i/>
-        </w:rPr>
-        <w:t xml:space="preserve"> Student</w:t>
+        <w:t>+ New Student</w:t>
       </w:r>
       <w:r>
         <w:t xml:space="preserve"> button.</w:t>
@@ -2458,10 +2366,7 @@
         <w:t>Scratch</w:t>
       </w:r>
       <w:r>
-        <w:t xml:space="preserve"> account </w:t>
-      </w:r>
-      <w:r>
-        <w:t xml:space="preserve">you created by clicking the </w:t>
+        <w:t xml:space="preserve"> account you created by clicking the </w:t>
       </w:r>
       <w:r>
         <w:rPr>
@@ -2529,13 +2434,7 @@
         <w:pStyle w:val="FirstParagraph"/>
       </w:pPr>
       <w:r>
-        <w:t>O</w:t>
-      </w:r>
-      <w:r>
-        <w:t>nce you have logged into the student'</w:t>
-      </w:r>
-      <w:r>
-        <w:t xml:space="preserve">s account, you should a message about being invited to the </w:t>
+        <w:t xml:space="preserve">Once you have logged into the student's account, you should a message about being invited to the </w:t>
       </w:r>
       <w:r>
         <w:rPr>
@@ -2571,10 +2470,7 @@
         <w:t>password</w:t>
       </w:r>
       <w:r>
-        <w:t>, you will have to complete a form of pers</w:t>
-      </w:r>
-      <w:r>
-        <w:t xml:space="preserve">onal details. After completing that form, you have now finished logging in to the new </w:t>
+        <w:t xml:space="preserve">, you will have to complete a form of personal details. After completing that form, you have now finished logging in to the new </w:t>
       </w:r>
       <w:r>
         <w:rPr>
@@ -2741,10 +2637,7 @@
         <w:t>Student</w:t>
       </w:r>
       <w:r>
-        <w:t xml:space="preserve"> will be prompted to cha</w:t>
-      </w:r>
-      <w:r>
-        <w:t xml:space="preserve">nge their </w:t>
+        <w:t xml:space="preserve"> will be prompted to change their </w:t>
       </w:r>
       <w:r>
         <w:rPr>
@@ -2775,10 +2668,7 @@
       </w:pPr>
       <w:r>
         <w:lastRenderedPageBreak/>
-        <w:t>This approach can be quick and easy for creating a small number of accounts for students but the other approaches in the next sections may be better</w:t>
-      </w:r>
-      <w:r>
-        <w:t xml:space="preserve"> for 20 or more students</w:t>
+        <w:t>This approach can be quick and easy for creating a small number of accounts for students but the other approaches in the next sections may be better for 20 or more students</w:t>
       </w:r>
     </w:p>
     <w:p>
@@ -2788,10 +2678,7 @@
       <w:bookmarkStart w:id="16" w:name="adding-students-with-csv-upload"/>
       <w:bookmarkEnd w:id="16"/>
       <w:r>
-        <w:t>A</w:t>
-      </w:r>
-      <w:r>
-        <w:t>dding Students with CSV Upload</w:t>
+        <w:t>Adding Students with CSV Upload</w:t>
       </w:r>
     </w:p>
     <w:p>
@@ -2818,10 +2705,7 @@
         <w:t>CSV Upload</w:t>
       </w:r>
       <w:r>
-        <w:t xml:space="preserve"> approach is </w:t>
-      </w:r>
-      <w:r>
-        <w:t xml:space="preserve">effective for creating lots of </w:t>
+        <w:t xml:space="preserve"> approach is effective for creating lots of </w:t>
       </w:r>
       <w:r>
         <w:rPr>
@@ -2848,10 +2732,7 @@
         <w:t>comma separated values</w:t>
       </w:r>
       <w:r>
-        <w:t>) file that has a list of the use</w:t>
-      </w:r>
-      <w:r>
-        <w:t>rnames and passwords for the new accounts you would like to create.</w:t>
+        <w:t>) file that has a list of the usernames and passwords for the new accounts you would like to create.</w:t>
       </w:r>
     </w:p>
     <w:p>
@@ -2937,10 +2818,7 @@
         <w:t>Sample CSV file</w:t>
       </w:r>
       <w:r>
-        <w:t xml:space="preserve"> in the above image has 2 lines and therefore, when uploaded,</w:t>
-      </w:r>
-      <w:r>
-        <w:t xml:space="preserve"> would result in the creation of 2 </w:t>
+        <w:t xml:space="preserve"> in the above image has 2 lines and therefore, when uploaded, would result in the creation of 2 </w:t>
       </w:r>
       <w:r>
         <w:rPr>
@@ -3011,10 +2889,7 @@
         <w:pStyle w:val="FirstParagraph"/>
       </w:pPr>
       <w:r>
-        <w:t>W</w:t>
-      </w:r>
-      <w:r>
-        <w:t>e will step through the process of creating our own csv file and uploading it in the next part of this section.</w:t>
+        <w:t>We will step through the process of creating our own csv file and uploading it in the next part of this section.</w:t>
       </w:r>
     </w:p>
     <w:p>
@@ -3031,10 +2906,7 @@
         <w:t>Student</w:t>
       </w:r>
       <w:r>
-        <w:t xml:space="preserve"> accounts have to be named uniquely. </w:t>
-      </w:r>
-      <w:r>
-        <w:t xml:space="preserve">If one or more of the usernames in the csv file is already taken, a message will appear that alerts you that the </w:t>
+        <w:t xml:space="preserve"> accounts have to be named uniquely. If one or more of the usernames in the csv file is already taken, a message will appear that alerts you that the </w:t>
       </w:r>
       <w:r>
         <w:rPr>
@@ -3069,10 +2941,7 @@
         <w:t>username2</w:t>
       </w:r>
       <w:r>
-        <w:t xml:space="preserve"> as the new acco</w:t>
-      </w:r>
-      <w:r>
-        <w:t>unt names, we will receive the following error message:</w:t>
+        <w:t xml:space="preserve"> as the new account names, we will receive the following error message:</w:t>
       </w:r>
     </w:p>
     <w:p>
@@ -3135,10 +3004,7 @@
         <w:pStyle w:val="FirstParagraph"/>
       </w:pPr>
       <w:r>
-        <w:t>T</w:t>
-      </w:r>
-      <w:r>
-        <w:t xml:space="preserve">his error message is telling us that the </w:t>
+        <w:t xml:space="preserve">This error message is telling us that the </w:t>
       </w:r>
       <w:r>
         <w:rPr>
@@ -3147,10 +3013,7 @@
         <w:t>username</w:t>
       </w:r>
       <w:r>
-        <w:t xml:space="preserve"> on Row 1 </w:t>
-      </w:r>
-      <w:r>
-        <w:t xml:space="preserve">(the first username in our csv file) and </w:t>
+        <w:t xml:space="preserve"> on Row 1 (the first username in our csv file) and </w:t>
       </w:r>
       <w:r>
         <w:rPr>
@@ -3168,10 +3031,7 @@
         <w:t>usernames</w:t>
       </w:r>
       <w:r>
-        <w:t xml:space="preserve"> so that they were unique and uploaded the csv file again, then the error mes</w:t>
-      </w:r>
-      <w:r>
-        <w:t xml:space="preserve">sage would disappear and the newly created </w:t>
+        <w:t xml:space="preserve"> so that they were unique and uploaded the csv file again, then the error message would disappear and the newly created </w:t>
       </w:r>
       <w:r>
         <w:rPr>
@@ -3224,10 +3084,7 @@
         <w:t>usernames</w:t>
       </w:r>
       <w:r>
-        <w:t xml:space="preserve"> in your csv file may not exist already and consequently you may not encounter this proble</w:t>
-      </w:r>
-      <w:r>
-        <w:t xml:space="preserve">m. However, it may be useful to know that if you do see the error mesage about the </w:t>
+        <w:t xml:space="preserve"> in your csv file may not exist already and consequently you may not encounter this problem. However, it may be useful to know that if you do see the error mesage about the </w:t>
       </w:r>
       <w:r>
         <w:rPr>
@@ -3246,10 +3103,7 @@
       <w:bookmarkStart w:id="18" w:name="create-and-upload-a-csv-file-for-new-stu"/>
       <w:bookmarkEnd w:id="18"/>
       <w:r>
-        <w:t>Create and</w:t>
-      </w:r>
-      <w:r>
-        <w:t xml:space="preserve"> Upload a CSV File for New Student Accounts</w:t>
+        <w:t>Create and Upload a CSV File for New Student Accounts</w:t>
       </w:r>
     </w:p>
     <w:p>
@@ -3301,10 +3155,7 @@
         <w:t>Notepad</w:t>
       </w:r>
       <w:r>
-        <w:t xml:space="preserve"> on Wi</w:t>
-      </w:r>
-      <w:r>
-        <w:t xml:space="preserve">ndows or </w:t>
+        <w:t xml:space="preserve"> on Windows or </w:t>
       </w:r>
       <w:r>
         <w:rPr>
@@ -3339,10 +3190,7 @@
         <w:t>Notepad</w:t>
       </w:r>
       <w:r>
-        <w:t>. You will have to replace the ^^ letters in the lines below with your initials, to en</w:t>
-      </w:r>
-      <w:r>
-        <w:t xml:space="preserve">sure that the </w:t>
+        <w:t xml:space="preserve">. You will have to replace the ^^ letters in the lines below with your initials, to ensure that the </w:t>
       </w:r>
       <w:r>
         <w:rPr>
@@ -3361,69 +3209,25 @@
           <w:b/>
         </w:rPr>
       </w:pPr>
-      <w:proofErr w:type="spellStart"/>
       <w:r>
         <w:rPr>
           <w:b/>
         </w:rPr>
-        <w:t>SM_CSVUpload</w:t>
-      </w:r>
-      <w:proofErr w:type="spellEnd"/>
-      <w:r>
+        <w:t>SM_CSVUpload_^^_1,password1</w:t>
+      </w:r>
+    </w:p>
+    <w:p>
+      <w:pPr>
+        <w:pStyle w:val="Compact"/>
         <w:rPr>
           <w:b/>
         </w:rPr>
-        <w:t>_^^_</w:t>
-      </w:r>
-      <w:proofErr w:type="gramStart"/>
+      </w:pPr>
       <w:r>
         <w:rPr>
           <w:b/>
         </w:rPr>
-        <w:t>1,password</w:t>
-      </w:r>
-      <w:proofErr w:type="gramEnd"/>
-      <w:r>
-        <w:rPr>
-          <w:b/>
-        </w:rPr>
-        <w:t>1</w:t>
-      </w:r>
-    </w:p>
-    <w:p>
-      <w:pPr>
-        <w:pStyle w:val="Compact"/>
-        <w:rPr>
-          <w:b/>
-        </w:rPr>
-      </w:pPr>
-      <w:proofErr w:type="spellStart"/>
-      <w:r>
-        <w:rPr>
-          <w:b/>
-        </w:rPr>
-        <w:t>SM_CSUpload</w:t>
-      </w:r>
-      <w:proofErr w:type="spellEnd"/>
-      <w:r>
-        <w:rPr>
-          <w:b/>
-        </w:rPr>
-        <w:t>_^^_</w:t>
-      </w:r>
-      <w:proofErr w:type="gramStart"/>
-      <w:r>
-        <w:rPr>
-          <w:b/>
-        </w:rPr>
-        <w:t>2,password</w:t>
-      </w:r>
-      <w:proofErr w:type="gramEnd"/>
-      <w:r>
-        <w:rPr>
-          <w:b/>
-        </w:rPr>
-        <w:t>2</w:t>
+        <w:t>SM_CSUpload_^^_2,password2</w:t>
       </w:r>
     </w:p>
     <w:p>
@@ -3455,21 +3259,7 @@
         <w:rPr>
           <w:i/>
         </w:rPr>
-        <w:t>SM_CSVUpload_BG_</w:t>
-      </w:r>
-      <w:proofErr w:type="gramStart"/>
-      <w:r>
-        <w:rPr>
-          <w:i/>
-        </w:rPr>
-        <w:t>1,password</w:t>
-      </w:r>
-      <w:proofErr w:type="gramEnd"/>
-      <w:r>
-        <w:rPr>
-          <w:i/>
-        </w:rPr>
-        <w:t>1</w:t>
+        <w:t>SM_CSVUpload_BG_1,password1</w:t>
       </w:r>
     </w:p>
     <w:p>
@@ -3477,10 +3267,7 @@
         <w:pStyle w:val="BodyText"/>
       </w:pPr>
       <w:r>
-        <w:t xml:space="preserve">After adding these two lines in a </w:t>
-      </w:r>
-      <w:r>
-        <w:t xml:space="preserve">document in </w:t>
+        <w:t xml:space="preserve">After adding these two lines in a document in </w:t>
       </w:r>
       <w:r>
         <w:rPr>
@@ -3533,13 +3320,7 @@
         <w:rPr>
           <w:i/>
         </w:rPr>
-        <w:t>Studen</w:t>
-      </w:r>
-      <w:r>
-        <w:rPr>
-          <w:i/>
-        </w:rPr>
-        <w:t>ts</w:t>
+        <w:t>Students</w:t>
       </w:r>
       <w:r>
         <w:t xml:space="preserve"> tab of your </w:t>
@@ -3604,10 +3385,7 @@
         <w:pStyle w:val="FirstParagraph"/>
       </w:pPr>
       <w:r>
-        <w:t>A</w:t>
-      </w:r>
-      <w:r>
-        <w:t xml:space="preserve">fter following these steps, the </w:t>
+        <w:t xml:space="preserve">After following these steps, the </w:t>
       </w:r>
       <w:r>
         <w:rPr>
@@ -3671,10 +3449,7 @@
         <w:t>Student Accounts</w:t>
       </w:r>
       <w:r>
-        <w:t xml:space="preserve"> you created through the process of uploading the csv file. Go back to the web browser that you had opened to log in to the account in the previous s</w:t>
-      </w:r>
-      <w:r>
-        <w:t xml:space="preserve">ection, where you learned about the </w:t>
+        <w:t xml:space="preserve"> you created through the process of uploading the csv file. Go back to the web browser that you had opened to log in to the account in the previous section, where you learned about the </w:t>
       </w:r>
       <w:r>
         <w:rPr>
@@ -3717,10 +3492,7 @@
         <w:pStyle w:val="BodyText"/>
       </w:pPr>
       <w:r>
-        <w:t>If your name is Bob Green, you could sign into one of your newly crea</w:t>
-      </w:r>
-      <w:r>
-        <w:t xml:space="preserve">ted </w:t>
+        <w:t xml:space="preserve">If your name is Bob Green, you could sign into one of your newly created </w:t>
       </w:r>
       <w:r>
         <w:rPr>
@@ -3797,10 +3569,7 @@
         <w:pStyle w:val="FirstParagraph"/>
       </w:pPr>
       <w:r>
-        <w:t>R</w:t>
-      </w:r>
-      <w:r>
-        <w:t xml:space="preserve">emember that you created </w:t>
+        <w:t xml:space="preserve">Remember that you created </w:t>
       </w:r>
       <w:r>
         <w:rPr>
@@ -3818,10 +3587,7 @@
         <w:t>BG</w:t>
       </w:r>
       <w:r>
-        <w:t xml:space="preserve"> </w:t>
-      </w:r>
-      <w:r>
-        <w:t>letters in the example above would be replaced with your initials.</w:t>
+        <w:t xml:space="preserve"> letters in the example above would be replaced with your initials.</w:t>
       </w:r>
     </w:p>
     <w:p>
@@ -3865,10 +3631,7 @@
         <w:t>password</w:t>
       </w:r>
       <w:r>
-        <w:t xml:space="preserve"> fo</w:t>
-      </w:r>
-      <w:r>
-        <w:t xml:space="preserve">r this account will remain the same as the </w:t>
+        <w:t xml:space="preserve"> for this account will remain the same as the </w:t>
       </w:r>
       <w:r>
         <w:rPr>
@@ -3912,10 +3675,7 @@
         <w:t>Class</w:t>
       </w:r>
       <w:r>
-        <w:t xml:space="preserve"> when first si</w:t>
-      </w:r>
-      <w:r>
-        <w:t xml:space="preserve">gning into this account. Once you have accepted the invitation and filled in your personal details, you will then be able to view the </w:t>
+        <w:t xml:space="preserve"> when first signing into this account. Once you have accepted the invitation and filled in your personal details, you will then be able to view the </w:t>
       </w:r>
       <w:r>
         <w:rPr>
@@ -3962,10 +3722,7 @@
         <w:t>effective</w:t>
       </w:r>
       <w:r>
-        <w:t xml:space="preserve"> for creating lots o</w:t>
-      </w:r>
-      <w:r>
-        <w:t xml:space="preserve">f </w:t>
+        <w:t xml:space="preserve"> for creating lots of </w:t>
       </w:r>
       <w:r>
         <w:rPr>
@@ -4058,10 +3815,7 @@
         </w:numPr>
       </w:pPr>
       <w:r>
-        <w:t>You can c</w:t>
-      </w:r>
-      <w:r>
-        <w:t xml:space="preserve">reate a csv file that contains the list of student accounts with a text editor, such as </w:t>
+        <w:t xml:space="preserve">You can create a csv file that contains the list of student accounts with a text editor, such as </w:t>
       </w:r>
       <w:r>
         <w:rPr>
@@ -4115,10 +3869,7 @@
         <w:t>not</w:t>
       </w:r>
       <w:r>
-        <w:t xml:space="preserve"> </w:t>
-      </w:r>
-      <w:r>
-        <w:t>asked to change their password when they first log in</w:t>
+        <w:t xml:space="preserve"> asked to change their password when they first log in</w:t>
       </w:r>
     </w:p>
     <w:p/>
@@ -4131,10 +3882,7 @@
       <w:bookmarkEnd w:id="21"/>
       <w:r>
         <w:lastRenderedPageBreak/>
-        <w:t>C</w:t>
-      </w:r>
-      <w:r>
-        <w:t>reating a Student Sign-up Link</w:t>
+        <w:t>Creating a Student Sign-up Link</w:t>
       </w:r>
     </w:p>
     <w:p>
@@ -4185,13 +3933,7 @@
         <w:rPr>
           <w:i/>
         </w:rPr>
-        <w:t>Stu</w:t>
-      </w:r>
-      <w:r>
-        <w:rPr>
-          <w:i/>
-        </w:rPr>
-        <w:t>dent Sign-up Link</w:t>
+        <w:t>Student Sign-up Link</w:t>
       </w:r>
       <w:r>
         <w:t xml:space="preserve"> button on the </w:t>
@@ -4230,10 +3972,7 @@
         <w:t>password</w:t>
       </w:r>
       <w:r>
-        <w:t xml:space="preserve"> for th</w:t>
-      </w:r>
-      <w:r>
-        <w:t>eir new account.</w:t>
+        <w:t xml:space="preserve"> for their new account.</w:t>
       </w:r>
     </w:p>
     <w:p>
@@ -4319,10 +4058,7 @@
         <w:pStyle w:val="FirstParagraph"/>
       </w:pPr>
       <w:r>
-        <w:t>You will be given a link that looks similar to the link below (do</w:t>
-      </w:r>
-      <w:r>
-        <w:t>n't worry about copying this into your web browser, this is just given as an example).</w:t>
+        <w:t>You will be given a link that looks similar to the link below (don't worry about copying this into your web browser, this is just given as an example).</w:t>
       </w:r>
     </w:p>
     <w:p>
@@ -4341,10 +4077,7 @@
         <w:pStyle w:val="BodyText"/>
       </w:pPr>
       <w:r>
-        <w:t>You could share then this link using your preferred method of sharing website links with y</w:t>
-      </w:r>
-      <w:r>
-        <w:t>our students. For example, you could send an email that includes the link to all of your students.</w:t>
+        <w:t>You could share then this link using your preferred method of sharing website links with your students. For example, you could send an email that includes the link to all of your students.</w:t>
       </w:r>
     </w:p>
     <w:p>
@@ -4380,10 +4113,7 @@
       <w:bookmarkStart w:id="23" w:name="create-a-sign-up-link"/>
       <w:bookmarkEnd w:id="23"/>
       <w:r>
-        <w:t>Create a Sign-</w:t>
-      </w:r>
-      <w:r>
-        <w:t>up Link</w:t>
+        <w:t>Create a Sign-up Link</w:t>
       </w:r>
     </w:p>
     <w:p>
@@ -4444,10 +4174,7 @@
         <w:t>Student Sign-up Link</w:t>
       </w:r>
       <w:r>
-        <w:t xml:space="preserve"> button</w:t>
-      </w:r>
-      <w:r>
-        <w:t>.</w:t>
+        <w:t xml:space="preserve"> button.</w:t>
       </w:r>
     </w:p>
     <w:p>
@@ -4497,13 +4224,7 @@
         <w:rPr>
           <w:i/>
         </w:rPr>
-        <w:t>sig</w:t>
-      </w:r>
-      <w:r>
-        <w:rPr>
-          <w:i/>
-        </w:rPr>
-        <w:t>n-up link</w:t>
+        <w:t>sign-up link</w:t>
       </w:r>
       <w:r>
         <w:t xml:space="preserve"> you created in the previous steps to register as a student for the </w:t>
@@ -4532,10 +4253,7 @@
         <w:t>CSV Upload</w:t>
       </w:r>
       <w:r>
-        <w:t xml:space="preserve"> </w:t>
-      </w:r>
-      <w:r>
-        <w:t>feature, and sign out of that account. Next, paste the web link you generated in the previous steps into the web browser's address bar and go to that website.</w:t>
+        <w:t xml:space="preserve"> feature, and sign out of that account. Next, paste the web link you generated in the previous steps into the web browser's address bar and go to that website.</w:t>
       </w:r>
     </w:p>
     <w:p>
@@ -4552,10 +4270,7 @@
         <w:t>Class</w:t>
       </w:r>
       <w:r>
-        <w:t>. This time,</w:t>
-      </w:r>
-      <w:r>
-        <w:t xml:space="preserve"> after you accept the invite, you will notice that you are asked to choose a </w:t>
+        <w:t xml:space="preserve">. This time, after you accept the invite, you will notice that you are asked to choose a </w:t>
       </w:r>
       <w:r>
         <w:rPr>
@@ -4579,13 +4294,7 @@
         <w:rPr>
           <w:i/>
         </w:rPr>
-        <w:t>usern</w:t>
-      </w:r>
-      <w:r>
-        <w:rPr>
-          <w:i/>
-        </w:rPr>
-        <w:t>ame</w:t>
+        <w:t>username</w:t>
       </w:r>
       <w:r>
         <w:t xml:space="preserve"> has to be unique and that the </w:t>
@@ -4606,10 +4315,7 @@
         <w:t>usernames</w:t>
       </w:r>
       <w:r>
-        <w:t xml:space="preserve"> will be. Consequenty, you may have to revie</w:t>
-      </w:r>
-      <w:r>
-        <w:t xml:space="preserve">w the students' chosen </w:t>
+        <w:t xml:space="preserve"> will be. Consequenty, you may have to review the students' chosen </w:t>
       </w:r>
       <w:r>
         <w:rPr>
@@ -4635,10 +4341,7 @@
         <w:t>username</w:t>
       </w:r>
       <w:r>
-        <w:t xml:space="preserve"> of your own choosing, you will then be asked to provide some personal details. </w:t>
-      </w:r>
-      <w:r>
-        <w:t xml:space="preserve">Once you have filled in these details, you will then be signed into this new </w:t>
+        <w:t xml:space="preserve"> of your own choosing, you will then be asked to provide some personal details. Once you have filled in these details, you will then be signed into this new </w:t>
       </w:r>
       <w:r>
         <w:rPr>
@@ -4688,10 +4391,7 @@
         <w:t>Student Sign-up Link</w:t>
       </w:r>
       <w:r>
-        <w:t xml:space="preserve"> feature can be used to create a web link that</w:t>
-      </w:r>
-      <w:r>
-        <w:t xml:space="preserve"> can be shared with your students</w:t>
+        <w:t xml:space="preserve"> feature can be used to create a web link that can be shared with your students</w:t>
       </w:r>
     </w:p>
     <w:p>
@@ -4754,10 +4454,7 @@
         <w:t>usernames</w:t>
       </w:r>
       <w:r>
-        <w:t xml:space="preserve"> that contain name</w:t>
-      </w:r>
-      <w:r>
-        <w:t>s or words that might identify them</w:t>
+        <w:t xml:space="preserve"> that contain names or words that might identify them</w:t>
       </w:r>
     </w:p>
     <w:p>
@@ -4788,13 +4485,7 @@
       <w:bookmarkStart w:id="26" w:name="which-way-do-we-recommend-adding-student"/>
       <w:bookmarkEnd w:id="26"/>
       <w:r>
-        <w:t>W</w:t>
-      </w:r>
-      <w:r>
-        <w:t xml:space="preserve">hich Way Do We Recommend Adding </w:t>
-      </w:r>
-      <w:r>
-        <w:t>Students?</w:t>
+        <w:t>Which Way Do We Recommend Adding Students?</w:t>
       </w:r>
     </w:p>
     <w:p>
@@ -4821,10 +4512,7 @@
         <w:t>Student Accounts</w:t>
       </w:r>
       <w:r>
-        <w:t>. Each of this approaches has its advantages and its disadvantages, and the one that works best for you will r</w:t>
-      </w:r>
-      <w:r>
-        <w:t>eally depend on your individual classrooms and your students' proficiency with digital technologies.</w:t>
+        <w:t>. Each of this approaches has its advantages and its disadvantages, and the one that works best for you will really depend on your individual classrooms and your students' proficiency with digital technologies.</w:t>
       </w:r>
     </w:p>
     <w:p>
@@ -4859,10 +4547,7 @@
         <w:t>Student Accounts</w:t>
       </w:r>
       <w:r>
-        <w:t xml:space="preserve"> that we have used in workshops with teac</w:t>
-      </w:r>
-      <w:r>
-        <w:t>hers, that could also be used with your students.</w:t>
+        <w:t xml:space="preserve"> that we have used in workshops with teachers, that could also be used with your students.</w:t>
       </w:r>
     </w:p>
     <w:p>
@@ -4916,10 +4601,7 @@
         <w:t>passwords</w:t>
       </w:r>
       <w:r>
-        <w:t xml:space="preserve"> on the worksho</w:t>
-      </w:r>
-      <w:r>
-        <w:t xml:space="preserve">p website, by following the </w:t>
+        <w:t xml:space="preserve"> on the workshop website, by following the </w:t>
       </w:r>
       <w:hyperlink r:id="rId15">
         <w:r>
@@ -4965,13 +4647,7 @@
         <w:rPr>
           <w:i/>
         </w:rPr>
-        <w:t>pass</w:t>
-      </w:r>
-      <w:r>
-        <w:rPr>
-          <w:i/>
-        </w:rPr>
-        <w:t>words</w:t>
+        <w:t>passwords</w:t>
       </w:r>
       <w:r>
         <w:t xml:space="preserve"> and saving them to a csv file, we would then use the steps in the </w:t>
@@ -5018,10 +4694,7 @@
         <w:t>passwords</w:t>
       </w:r>
       <w:r>
-        <w:t xml:space="preserve"> into a spreadsheet </w:t>
-      </w:r>
-      <w:r>
-        <w:t xml:space="preserve">program, such as </w:t>
+        <w:t xml:space="preserve"> into a spreadsheet program, such as </w:t>
       </w:r>
       <w:r>
         <w:rPr>
@@ -5379,10 +5052,7 @@
         <w:t>Student Account</w:t>
       </w:r>
       <w:r>
-        <w:t xml:space="preserve"> and view t</w:t>
-      </w:r>
-      <w:r>
-        <w:t xml:space="preserve">he </w:t>
+        <w:t xml:space="preserve"> and view the </w:t>
       </w:r>
       <w:r>
         <w:rPr>
@@ -5438,10 +5108,7 @@
         <w:t>usernames</w:t>
       </w:r>
       <w:r>
-        <w:t xml:space="preserve"> that co</w:t>
-      </w:r>
-      <w:r>
-        <w:t>ntain names or words that identify their personal details</w:t>
+        <w:t xml:space="preserve"> that contain names or words that identify their personal details</w:t>
       </w:r>
     </w:p>
     <w:p>
@@ -5453,10 +5120,7 @@
         </w:numPr>
       </w:pPr>
       <w:r>
-        <w:t>For classes with 20 or more students, it may take less time to create a spreadsheet, put the usernames and passwords into a csv file, and upload that file than the time it would take to add the stud</w:t>
-      </w:r>
-      <w:r>
-        <w:t xml:space="preserve">ents one by one with the </w:t>
+        <w:t xml:space="preserve">For classes with 20 or more students, it may take less time to create a spreadsheet, put the usernames and passwords into a csv file, and upload that file than the time it would take to add the students one by one with the </w:t>
       </w:r>
       <w:r>
         <w:rPr>
@@ -5481,10 +5145,7 @@
       <w:bookmarkEnd w:id="28"/>
       <w:r>
         <w:lastRenderedPageBreak/>
-        <w:t>C</w:t>
-      </w:r>
-      <w:r>
-        <w:t>reating Class Studios</w:t>
+        <w:t>Creating Class Studios</w:t>
       </w:r>
     </w:p>
     <w:p>
@@ -5535,10 +5196,7 @@
         <w:t>Class</w:t>
       </w:r>
       <w:r>
-        <w:t xml:space="preserve"> in Scratch, which we cal</w:t>
-      </w:r>
-      <w:r>
-        <w:t xml:space="preserve">l </w:t>
+        <w:t xml:space="preserve"> in Scratch, which we call </w:t>
       </w:r>
       <w:r>
         <w:rPr>
@@ -5684,13 +5342,7 @@
         <w:rPr>
           <w:i/>
         </w:rPr>
-        <w:t xml:space="preserve">Class </w:t>
-      </w:r>
-      <w:r>
-        <w:rPr>
-          <w:i/>
-        </w:rPr>
-        <w:t>Studio</w:t>
+        <w:t>Class Studio</w:t>
       </w:r>
       <w:r>
         <w:t xml:space="preserve">, including any projects that you, your students and other </w:t>
@@ -5719,10 +5371,7 @@
         <w:pStyle w:val="BodyText"/>
       </w:pPr>
       <w:r>
-        <w:t>F</w:t>
-      </w:r>
-      <w:r>
-        <w:t xml:space="preserve">or example, you could use a </w:t>
+        <w:t xml:space="preserve">For example, you could use a </w:t>
       </w:r>
       <w:r>
         <w:rPr>
@@ -5731,10 +5380,7 @@
         <w:t>Class Studio</w:t>
       </w:r>
       <w:r>
-        <w:t xml:space="preserve"> to provide students with examples of projects that they could use for inspiration for their own projects. Let's say that you have asked your students to create a game or animated story that has to include a maze. Yo</w:t>
-      </w:r>
-      <w:r>
-        <w:t xml:space="preserve">u could create a </w:t>
+        <w:t xml:space="preserve"> to provide students with examples of projects that they could use for inspiration for their own projects. Let's say that you have asked your students to create a game or animated story that has to include a maze. You could create a </w:t>
       </w:r>
       <w:r>
         <w:rPr>
@@ -5761,10 +5407,7 @@
         <w:t>Class Studio</w:t>
       </w:r>
       <w:r>
-        <w:t xml:space="preserve"> </w:t>
-      </w:r>
-      <w:r>
-        <w:t>to help them come up with ideas for their own project.</w:t>
+        <w:t xml:space="preserve"> to help them come up with ideas for their own project.</w:t>
       </w:r>
     </w:p>
     <w:p>
@@ -5790,10 +5433,7 @@
         <w:t>Class Studio</w:t>
       </w:r>
       <w:r>
-        <w:t xml:space="preserve"> once it is ready to be marked, so that you</w:t>
-      </w:r>
-      <w:r>
-        <w:t xml:space="preserve"> could see all of the assessment task submissions in one place.</w:t>
+        <w:t xml:space="preserve"> once it is ready to be marked, so that you could see all of the assessment task submissions in one place.</w:t>
       </w:r>
     </w:p>
     <w:p>
@@ -5829,10 +5469,7 @@
         <w:t>Scratch</w:t>
       </w:r>
       <w:r>
-        <w:t xml:space="preserve"> </w:t>
-      </w:r>
-      <w:r>
-        <w:t xml:space="preserve">project that they think is interesting (using the </w:t>
+        <w:t xml:space="preserve"> project that they think is interesting (using the </w:t>
       </w:r>
       <w:r>
         <w:rPr>
@@ -5892,13 +5529,7 @@
         <w:rPr>
           <w:i/>
         </w:rPr>
-        <w:t>+ New St</w:t>
-      </w:r>
-      <w:r>
-        <w:rPr>
-          <w:i/>
-        </w:rPr>
-        <w:t>udio</w:t>
+        <w:t>+ New Studio</w:t>
       </w:r>
       <w:r>
         <w:t xml:space="preserve"> button.</w:t>
@@ -6032,10 +5663,7 @@
         <w:t>Studio Description</w:t>
       </w:r>
       <w:r>
-        <w:t>: A Studio</w:t>
-      </w:r>
-      <w:r>
-        <w:t xml:space="preserve"> for sharing projects that you find interesting</w:t>
+        <w:t>: A Studio for sharing projects that you find interesting</w:t>
       </w:r>
     </w:p>
     <w:p>
@@ -6043,10 +5671,7 @@
         <w:pStyle w:val="FirstParagraph"/>
       </w:pPr>
       <w:r>
-        <w:t>A</w:t>
-      </w:r>
-      <w:r>
-        <w:t xml:space="preserve">fter filling in these textboxes and clicking the </w:t>
+        <w:t xml:space="preserve">After filling in these textboxes and clicking the </w:t>
       </w:r>
       <w:r>
         <w:rPr>
@@ -6081,10 +5706,7 @@
         <w:pStyle w:val="BodyText"/>
       </w:pPr>
       <w:r>
-        <w:t xml:space="preserve">When you click on </w:t>
-      </w:r>
-      <w:r>
-        <w:t xml:space="preserve">the </w:t>
+        <w:t xml:space="preserve">When you click on the </w:t>
       </w:r>
       <w:r>
         <w:rPr>
@@ -6195,13 +5817,7 @@
         <w:rPr>
           <w:i/>
         </w:rPr>
-        <w:t>S</w:t>
-      </w:r>
-      <w:r>
-        <w:rPr>
-          <w:i/>
-        </w:rPr>
-        <w:t>tudio</w:t>
+        <w:t>Studio</w:t>
       </w:r>
       <w:r>
         <w:t xml:space="preserve">. </w:t>
@@ -6266,10 +5882,7 @@
         <w:t>Class Studio</w:t>
       </w:r>
       <w:r>
-        <w:t>. I</w:t>
-      </w:r>
-      <w:r>
-        <w:t xml:space="preserve">n most cases, you probably do not want to allow anyone to add projects to the </w:t>
+        <w:t xml:space="preserve">. In most cases, you probably do not want to allow anyone to add projects to the </w:t>
       </w:r>
       <w:r>
         <w:rPr>
@@ -6327,10 +5940,7 @@
         <w:t>Class Studio</w:t>
       </w:r>
       <w:r>
-        <w:t xml:space="preserve"> for an</w:t>
-      </w:r>
-      <w:r>
-        <w:t xml:space="preserve"> assessment task, you could check the </w:t>
+        <w:t xml:space="preserve"> for an assessment task, you could check the </w:t>
       </w:r>
       <w:r>
         <w:rPr>
@@ -6354,13 +5964,7 @@
         <w:rPr>
           <w:i/>
         </w:rPr>
-        <w:t>Allo</w:t>
-      </w:r>
-      <w:r>
-        <w:rPr>
-          <w:i/>
-        </w:rPr>
-        <w:t>w anyone to add projects</w:t>
+        <w:t>Allow anyone to add projects</w:t>
       </w:r>
       <w:r>
         <w:t xml:space="preserve"> checkbox, you could use the </w:t>
@@ -6435,10 +6039,7 @@
         <w:pStyle w:val="FirstParagraph"/>
       </w:pPr>
       <w:r>
-        <w:t xml:space="preserve">In this part of the </w:t>
-      </w:r>
-      <w:r>
-        <w:t xml:space="preserve">activity, you will add a project to the </w:t>
+        <w:t xml:space="preserve">In this part of the activity, you will add a project to the </w:t>
       </w:r>
       <w:r>
         <w:rPr>
@@ -6523,10 +6124,7 @@
         <w:pStyle w:val="FirstParagraph"/>
       </w:pPr>
       <w:r>
-        <w:t>I</w:t>
-      </w:r>
-      <w:r>
-        <w:t xml:space="preserve">n this </w:t>
+        <w:t xml:space="preserve">In this </w:t>
       </w:r>
       <w:r>
         <w:t>activity,</w:t>
@@ -6575,13 +6173,7 @@
           <w:rPr>
             <w:rStyle w:val="Hyperlink"/>
           </w:rPr>
-          <w:t>https://wiki.scratch.</w:t>
-        </w:r>
-        <w:r>
-          <w:rPr>
-            <w:rStyle w:val="Hyperlink"/>
-          </w:rPr>
-          <w:t>mit.edu/wiki/Studio</w:t>
+          <w:t>https://wiki.scratch.mit.edu/wiki/Studio</w:t>
         </w:r>
       </w:hyperlink>
     </w:p>
@@ -6632,13 +6224,7 @@
         <w:rPr>
           <w:i/>
         </w:rPr>
-        <w:t>Interesting Pro</w:t>
-      </w:r>
-      <w:r>
-        <w:rPr>
-          <w:i/>
-        </w:rPr>
-        <w:t>jects Studio</w:t>
+        <w:t>Interesting Projects Studio</w:t>
       </w:r>
       <w:r>
         <w:t xml:space="preserve">, click the </w:t>
@@ -6737,10 +6323,7 @@
         <w:t>Studio</w:t>
       </w:r>
       <w:r>
-        <w:t xml:space="preserve"> names with gray ticks next to them will</w:t>
-      </w:r>
-      <w:r>
-        <w:t xml:space="preserve"> appear. To add a project to a </w:t>
+        <w:t xml:space="preserve"> names with gray ticks next to them will appear. To add a project to a </w:t>
       </w:r>
       <w:r>
         <w:rPr>
@@ -6830,10 +6413,7 @@
         <w:t>Student Account</w:t>
       </w:r>
       <w:r>
-        <w:t xml:space="preserve"> passwords. If one of your stu</w:t>
-      </w:r>
-      <w:r>
-        <w:t xml:space="preserve">dents forgets their password and cannot login to </w:t>
+        <w:t xml:space="preserve"> passwords. If one of your students forgets their password and cannot login to </w:t>
       </w:r>
       <w:r>
         <w:rPr>
@@ -6886,10 +6466,7 @@
         <w:t>Student Account</w:t>
       </w:r>
       <w:r>
-        <w:t xml:space="preserve"> you want to change t</w:t>
-      </w:r>
-      <w:r>
-        <w:t xml:space="preserve">he password for, and then click on the </w:t>
+        <w:t xml:space="preserve"> you want to change the password for, and then click on the </w:t>
       </w:r>
       <w:r>
         <w:rPr>
@@ -7078,13 +6655,7 @@
         <w:rPr>
           <w:i/>
         </w:rPr>
-        <w:t>Scr</w:t>
-      </w:r>
-      <w:r>
-        <w:rPr>
-          <w:i/>
-        </w:rPr>
-        <w:t>atch</w:t>
+        <w:t>Scratch</w:t>
       </w:r>
       <w:r>
         <w:t xml:space="preserve">. You can see students' activity by looking at the </w:t>
@@ -7200,10 +6771,7 @@
         <w:t>Activity</w:t>
       </w:r>
       <w:r>
-        <w:t xml:space="preserve"> tab, including whe</w:t>
-      </w:r>
-      <w:r>
-        <w:t>n a student:</w:t>
+        <w:t xml:space="preserve"> tab, including when a student:</w:t>
       </w:r>
     </w:p>
     <w:p>
@@ -7259,10 +6827,7 @@
         <w:pStyle w:val="FirstParagraph"/>
       </w:pPr>
       <w:r>
-        <w:t>T</w:t>
-      </w:r>
-      <w:r>
-        <w:t xml:space="preserve">here are some activities will also appear in the </w:t>
+        <w:t xml:space="preserve">There are some activities will also appear in the </w:t>
       </w:r>
       <w:r>
         <w:rPr>
@@ -7290,10 +6855,7 @@
       <w:bookmarkStart w:id="34" w:name="all-class-alerts"/>
       <w:bookmarkEnd w:id="34"/>
       <w:r>
-        <w:t>All Class Aler</w:t>
-      </w:r>
-      <w:r>
-        <w:t>ts</w:t>
+        <w:t>All Class Alerts</w:t>
       </w:r>
     </w:p>
     <w:p>
@@ -7368,10 +6930,7 @@
         <w:pStyle w:val="FirstParagraph"/>
       </w:pPr>
       <w:r>
-        <w:t>I</w:t>
-      </w:r>
-      <w:r>
-        <w:t xml:space="preserve">n the image below, you can see an example of an alert caused by a </w:t>
+        <w:t xml:space="preserve">In the image below, you can see an example of an alert caused by a </w:t>
       </w:r>
       <w:r>
         <w:rPr>
@@ -7466,13 +7025,7 @@
         <w:rPr>
           <w:i/>
         </w:rPr>
-        <w:t>Scratch Teac</w:t>
-      </w:r>
-      <w:r>
-        <w:rPr>
-          <w:i/>
-        </w:rPr>
-        <w:t>her Accounts</w:t>
+        <w:t>Scratch Teacher Accounts</w:t>
       </w:r>
       <w:r>
         <w:t xml:space="preserve"> activity - good work!</w:t>
@@ -7531,13 +7084,19 @@
         <w:t>Students</w:t>
       </w:r>
       <w:r>
-        <w:t xml:space="preserve"> to </w:t>
-      </w:r>
-      <w:r>
-        <w:rPr>
-          <w:i/>
-        </w:rPr>
-        <w:t>Classes</w:t>
+        <w:t xml:space="preserve"> to</w:t>
+      </w:r>
+      <w:r>
+        <w:t xml:space="preserve"> a</w:t>
+      </w:r>
+      <w:r>
+        <w:t xml:space="preserve"> </w:t>
+      </w:r>
+      <w:r>
+        <w:rPr>
+          <w:i/>
+        </w:rPr>
+        <w:t>Class</w:t>
       </w:r>
     </w:p>
     <w:p>
@@ -7605,13 +7164,7 @@
         <w:pStyle w:val="FirstParagraph"/>
       </w:pPr>
       <w:r>
-        <w:t>W</w:t>
-      </w:r>
-      <w:r>
-        <w:t>e hop</w:t>
-      </w:r>
-      <w:r>
-        <w:t xml:space="preserve">e that working through this activity has helped you understand how to use the features listed above and that these features will be useful for your classroom use, if you </w:t>
+        <w:t xml:space="preserve">We hope that working through this activity has helped you understand how to use the features listed above and that these features will be useful for your classroom use, if you </w:t>
       </w:r>
       <w:r>
         <w:t xml:space="preserve">do </w:t>
@@ -7635,10 +7188,7 @@
         <w:t>Teacher Accounts</w:t>
       </w:r>
       <w:r>
-        <w:t>. This activity will a</w:t>
-      </w:r>
-      <w:r>
-        <w:t>lso be available indefinitely on the workshop website for you to refer back to in the future.</w:t>
+        <w:t>. This activity will also be available indefinitely on the workshop website for you to refer back to in the future.</w:t>
       </w:r>
     </w:p>
     <w:p>
@@ -7795,7 +7345,7 @@
         <w:rStyle w:val="PageNumber"/>
         <w:noProof/>
       </w:rPr>
-      <w:t>2</w:t>
+      <w:t>1</w:t>
     </w:r>
     <w:r>
       <w:rPr>
@@ -7809,16 +7359,8 @@
       <w:pStyle w:val="Footer"/>
       <w:ind w:right="360"/>
     </w:pPr>
-    <w:proofErr w:type="spellStart"/>
     <w:r>
-      <w:t>ScratchMaths</w:t>
-    </w:r>
-    <w:proofErr w:type="spellEnd"/>
-    <w:r>
-      <w:t xml:space="preserve"> 2017: </w:t>
-    </w:r>
-    <w:r>
-      <w:t>Scratch Teacher Accounts</w:t>
+      <w:t>ScratchMaths 2017: Scratch Teacher Accounts</w:t>
     </w:r>
   </w:p>
 </w:ftr>
@@ -10375,6 +9917,13 @@
     <w:lsdException w:name="Light Grid"/>
     <w:lsdException w:name="Medium Shading 1"/>
     <w:lsdException w:name="Medium Shading 2"/>
+    <w:lsdException w:name="Medium List 1"/>
+    <w:lsdException w:name="Medium List 2"/>
+    <w:lsdException w:name="Medium Grid 1"/>
+    <w:lsdException w:name="Medium Grid 2"/>
+    <w:lsdException w:name="Medium Grid 3"/>
+    <w:lsdException w:name="Dark List"/>
+    <w:lsdException w:name="Colorful Shading"/>
     <w:lsdException w:name="Colorful List"/>
     <w:lsdException w:name="Colorful Grid"/>
     <w:lsdException w:name="Light Shading Accent 1"/>

</xml_diff>

<commit_message>
Changes Teacher Account activity to fix some typos and from some suggestions from teachers
</commit_message>
<xml_diff>
--- a/day1/teacher_account/Scratch Teacher Accounts Activity.docx
+++ b/day1/teacher_account/Scratch Teacher Accounts Activity.docx
@@ -20,7 +20,10 @@
       <w:bookmarkStart w:id="0" w:name="introduction"/>
       <w:bookmarkEnd w:id="0"/>
       <w:r>
-        <w:t>ScratchMaths 2017 @ the University of Newcastle</w:t>
+        <w:t xml:space="preserve">ScratchMaths 2017 @ </w:t>
+      </w:r>
+      <w:r>
+        <w:t>Western Sydney University</w:t>
       </w:r>
     </w:p>
     <w:p>
@@ -165,8 +168,6 @@
         </w:rPr>
         <w:t>Class</w:t>
       </w:r>
-      <w:bookmarkStart w:id="1" w:name="_GoBack"/>
-      <w:bookmarkEnd w:id="1"/>
       <w:r>
         <w:rPr>
           <w:i/>
@@ -293,26 +294,26 @@
       <w:pPr>
         <w:pStyle w:val="Heading1"/>
       </w:pPr>
-      <w:bookmarkStart w:id="2" w:name="key-teacher-account-concepts"/>
+      <w:bookmarkStart w:id="1" w:name="key-teacher-account-concepts"/>
+      <w:bookmarkEnd w:id="1"/>
+      <w:r>
+        <w:t>Key Teacher Account Concepts</w:t>
+      </w:r>
+    </w:p>
+    <w:p>
+      <w:pPr>
+        <w:pStyle w:val="FirstParagraph"/>
+      </w:pPr>
+      <w:r>
+        <w:t>In this activity, there are several concepts/terms that we have used frequently. We have included a short description of these frequently used concepts/terms, in case you need to to know what these mean or refer to them when working through the different sections of the activity.</w:t>
+      </w:r>
+    </w:p>
+    <w:p>
+      <w:pPr>
+        <w:pStyle w:val="Heading2"/>
+      </w:pPr>
+      <w:bookmarkStart w:id="2" w:name="student-account"/>
       <w:bookmarkEnd w:id="2"/>
-      <w:r>
-        <w:t>Key Teacher Account Concepts</w:t>
-      </w:r>
-    </w:p>
-    <w:p>
-      <w:pPr>
-        <w:pStyle w:val="FirstParagraph"/>
-      </w:pPr>
-      <w:r>
-        <w:t>In this activity, there are several concepts/terms that we have used frequently. We have included a short description of these frequently used concepts/terms, in case you need to to know what these mean or refer to them when working through the different sections of the activity.</w:t>
-      </w:r>
-    </w:p>
-    <w:p>
-      <w:pPr>
-        <w:pStyle w:val="Heading2"/>
-      </w:pPr>
-      <w:bookmarkStart w:id="3" w:name="student-account"/>
-      <w:bookmarkEnd w:id="3"/>
       <w:r>
         <w:t>Student Account</w:t>
       </w:r>
@@ -491,8 +492,8 @@
       <w:pPr>
         <w:pStyle w:val="Heading2"/>
       </w:pPr>
-      <w:bookmarkStart w:id="4" w:name="teacher-account"/>
-      <w:bookmarkEnd w:id="4"/>
+      <w:bookmarkStart w:id="3" w:name="teacher-account"/>
+      <w:bookmarkEnd w:id="3"/>
       <w:r>
         <w:t>Teacher Account:</w:t>
       </w:r>
@@ -763,106 +764,106 @@
       <w:pPr>
         <w:pStyle w:val="Heading2"/>
       </w:pPr>
-      <w:bookmarkStart w:id="5" w:name="classes"/>
+      <w:bookmarkStart w:id="4" w:name="classes"/>
+      <w:bookmarkEnd w:id="4"/>
+      <w:r>
+        <w:t>Classes</w:t>
+      </w:r>
+    </w:p>
+    <w:p>
+      <w:pPr>
+        <w:pStyle w:val="FirstParagraph"/>
+      </w:pPr>
+      <w:r>
+        <w:t xml:space="preserve">In </w:t>
+      </w:r>
+      <w:r>
+        <w:rPr>
+          <w:i/>
+        </w:rPr>
+        <w:t>Scratch</w:t>
+      </w:r>
+      <w:r>
+        <w:t xml:space="preserve">, </w:t>
+      </w:r>
+      <w:r>
+        <w:rPr>
+          <w:i/>
+        </w:rPr>
+        <w:t>Classes</w:t>
+      </w:r>
+      <w:r>
+        <w:t xml:space="preserve"> are a collection of </w:t>
+      </w:r>
+      <w:r>
+        <w:rPr>
+          <w:i/>
+        </w:rPr>
+        <w:t>Student Accounts</w:t>
+      </w:r>
+      <w:r>
+        <w:t xml:space="preserve"> For example, if you teach a Year 5 class, then you might create a </w:t>
+      </w:r>
+      <w:r>
+        <w:rPr>
+          <w:i/>
+        </w:rPr>
+        <w:t>Class</w:t>
+      </w:r>
+      <w:r>
+        <w:t xml:space="preserve"> that has </w:t>
+      </w:r>
+      <w:r>
+        <w:rPr>
+          <w:i/>
+        </w:rPr>
+        <w:t>Student Accounts</w:t>
+      </w:r>
+      <w:r>
+        <w:t xml:space="preserve"> for all of the students in that Year 5 class.</w:t>
+      </w:r>
+    </w:p>
+    <w:p>
+      <w:pPr>
+        <w:pStyle w:val="BodyText"/>
+      </w:pPr>
+      <w:r>
+        <w:t xml:space="preserve">How you use </w:t>
+      </w:r>
+      <w:r>
+        <w:rPr>
+          <w:i/>
+        </w:rPr>
+        <w:t>Classes</w:t>
+      </w:r>
+      <w:r>
+        <w:t xml:space="preserve"> will depend on what works best for your students. Different approaches of using </w:t>
+      </w:r>
+      <w:r>
+        <w:rPr>
+          <w:i/>
+        </w:rPr>
+        <w:t>Classes</w:t>
+      </w:r>
+      <w:r>
+        <w:t xml:space="preserve"> are discussed in more detail in the </w:t>
+      </w:r>
+      <w:r>
+        <w:rPr>
+          <w:i/>
+        </w:rPr>
+        <w:t>What are Classes in Scratch</w:t>
+      </w:r>
+      <w:r>
+        <w:t xml:space="preserve"> section of this activity.</w:t>
+      </w:r>
+    </w:p>
+    <w:p>
+      <w:pPr>
+        <w:pStyle w:val="Heading2"/>
+      </w:pPr>
+      <w:bookmarkStart w:id="5" w:name="class-studios"/>
       <w:bookmarkEnd w:id="5"/>
-      <w:r>
-        <w:t>Classes</w:t>
-      </w:r>
-    </w:p>
-    <w:p>
-      <w:pPr>
-        <w:pStyle w:val="FirstParagraph"/>
-      </w:pPr>
-      <w:r>
-        <w:t xml:space="preserve">In </w:t>
-      </w:r>
-      <w:r>
-        <w:rPr>
-          <w:i/>
-        </w:rPr>
-        <w:t>Scratch</w:t>
-      </w:r>
-      <w:r>
-        <w:t xml:space="preserve">, </w:t>
-      </w:r>
-      <w:r>
-        <w:rPr>
-          <w:i/>
-        </w:rPr>
-        <w:t>Classes</w:t>
-      </w:r>
-      <w:r>
-        <w:t xml:space="preserve"> are a collection of </w:t>
-      </w:r>
-      <w:r>
-        <w:rPr>
-          <w:i/>
-        </w:rPr>
-        <w:t>Student Accounts</w:t>
-      </w:r>
-      <w:r>
-        <w:t xml:space="preserve"> For example, if you teach a Year 5 class, then you might create a </w:t>
-      </w:r>
-      <w:r>
-        <w:rPr>
-          <w:i/>
-        </w:rPr>
-        <w:t>Class</w:t>
-      </w:r>
-      <w:r>
-        <w:t xml:space="preserve"> that has </w:t>
-      </w:r>
-      <w:r>
-        <w:rPr>
-          <w:i/>
-        </w:rPr>
-        <w:t>Student Accounts</w:t>
-      </w:r>
-      <w:r>
-        <w:t xml:space="preserve"> for all of the students in that Year 5 class.</w:t>
-      </w:r>
-    </w:p>
-    <w:p>
-      <w:pPr>
-        <w:pStyle w:val="BodyText"/>
-      </w:pPr>
-      <w:r>
-        <w:t xml:space="preserve">How you use </w:t>
-      </w:r>
-      <w:r>
-        <w:rPr>
-          <w:i/>
-        </w:rPr>
-        <w:t>Classes</w:t>
-      </w:r>
-      <w:r>
-        <w:t xml:space="preserve"> will depend on what works best for your students. Different approaches of using </w:t>
-      </w:r>
-      <w:r>
-        <w:rPr>
-          <w:i/>
-        </w:rPr>
-        <w:t>Classes</w:t>
-      </w:r>
-      <w:r>
-        <w:t xml:space="preserve"> are discussed in more detail in the </w:t>
-      </w:r>
-      <w:r>
-        <w:rPr>
-          <w:i/>
-        </w:rPr>
-        <w:t>What are Classes in Scratch</w:t>
-      </w:r>
-      <w:r>
-        <w:t xml:space="preserve"> section of this activity.</w:t>
-      </w:r>
-    </w:p>
-    <w:p>
-      <w:pPr>
-        <w:pStyle w:val="Heading2"/>
-      </w:pPr>
-      <w:bookmarkStart w:id="6" w:name="class-studios"/>
-      <w:bookmarkEnd w:id="6"/>
       <w:r>
         <w:lastRenderedPageBreak/>
         <w:t>Class Studios</w:t>
@@ -1014,306 +1015,306 @@
       <w:pPr>
         <w:pStyle w:val="Heading1"/>
       </w:pPr>
-      <w:bookmarkStart w:id="7" w:name="creating-a-class"/>
+      <w:bookmarkStart w:id="6" w:name="creating-a-class"/>
+      <w:bookmarkEnd w:id="6"/>
+      <w:r>
+        <w:t>Creating a Class</w:t>
+      </w:r>
+    </w:p>
+    <w:p>
+      <w:pPr>
+        <w:pStyle w:val="Heading2"/>
+      </w:pPr>
+      <w:bookmarkStart w:id="7" w:name="what-are-classes-in-scratch"/>
       <w:bookmarkEnd w:id="7"/>
       <w:r>
-        <w:t>Creating a Class</w:t>
-      </w:r>
+        <w:t>What are Classes in Scratch?</w:t>
+      </w:r>
+    </w:p>
+    <w:p>
+      <w:pPr>
+        <w:pStyle w:val="FirstParagraph"/>
+      </w:pPr>
+      <w:r>
+        <w:t xml:space="preserve">One of the most important concepts in this activity is: </w:t>
+      </w:r>
+      <w:r>
+        <w:rPr>
+          <w:i/>
+        </w:rPr>
+        <w:t>Classes</w:t>
+      </w:r>
+      <w:r>
+        <w:t xml:space="preserve">. In </w:t>
+      </w:r>
+      <w:r>
+        <w:rPr>
+          <w:i/>
+        </w:rPr>
+        <w:t>Scratch</w:t>
+      </w:r>
+      <w:r>
+        <w:t xml:space="preserve">, a </w:t>
+      </w:r>
+      <w:r>
+        <w:rPr>
+          <w:i/>
+        </w:rPr>
+        <w:t>Class</w:t>
+      </w:r>
+      <w:r>
+        <w:t xml:space="preserve"> is a collection of </w:t>
+      </w:r>
+      <w:r>
+        <w:rPr>
+          <w:i/>
+        </w:rPr>
+        <w:t>Student Accounts</w:t>
+      </w:r>
+      <w:r>
+        <w:t xml:space="preserve">. You can create as many </w:t>
+      </w:r>
+      <w:r>
+        <w:rPr>
+          <w:i/>
+        </w:rPr>
+        <w:t>Classes</w:t>
+      </w:r>
+      <w:r>
+        <w:t xml:space="preserve"> as you would like and and each of these </w:t>
+      </w:r>
+      <w:r>
+        <w:rPr>
+          <w:i/>
+        </w:rPr>
+        <w:t>Classes</w:t>
+      </w:r>
+      <w:r>
+        <w:t xml:space="preserve"> can have as many </w:t>
+      </w:r>
+      <w:r>
+        <w:rPr>
+          <w:i/>
+        </w:rPr>
+        <w:t>Student Accounts</w:t>
+      </w:r>
+      <w:r>
+        <w:t xml:space="preserve"> in them as you would like. Currently, </w:t>
+      </w:r>
+      <w:r>
+        <w:rPr>
+          <w:i/>
+        </w:rPr>
+        <w:t>Student Accounts</w:t>
+      </w:r>
+      <w:r>
+        <w:t xml:space="preserve"> can only belong to one </w:t>
+      </w:r>
+      <w:r>
+        <w:rPr>
+          <w:i/>
+        </w:rPr>
+        <w:t>Class</w:t>
+      </w:r>
+      <w:r>
+        <w:t xml:space="preserve"> and cannot be moved between different </w:t>
+      </w:r>
+      <w:r>
+        <w:rPr>
+          <w:i/>
+        </w:rPr>
+        <w:t>Classes</w:t>
+      </w:r>
+      <w:r>
+        <w:t xml:space="preserve">. Additionally, if your students are already using </w:t>
+      </w:r>
+      <w:r>
+        <w:rPr>
+          <w:i/>
+        </w:rPr>
+        <w:t>Scratch</w:t>
+      </w:r>
+      <w:r>
+        <w:t xml:space="preserve"> and have their own regular </w:t>
+      </w:r>
+      <w:r>
+        <w:rPr>
+          <w:i/>
+        </w:rPr>
+        <w:t>Scratch</w:t>
+      </w:r>
+      <w:r>
+        <w:t xml:space="preserve"> accounts, you cannot add their regular </w:t>
+      </w:r>
+      <w:r>
+        <w:rPr>
+          <w:i/>
+        </w:rPr>
+        <w:t>Scratch</w:t>
+      </w:r>
+      <w:r>
+        <w:t xml:space="preserve"> accounts to a </w:t>
+      </w:r>
+      <w:r>
+        <w:rPr>
+          <w:i/>
+        </w:rPr>
+        <w:t>Class</w:t>
+      </w:r>
+      <w:r>
+        <w:t xml:space="preserve">. However, the ability to move </w:t>
+      </w:r>
+      <w:r>
+        <w:rPr>
+          <w:i/>
+        </w:rPr>
+        <w:t>Student Accounts</w:t>
+      </w:r>
+      <w:r>
+        <w:t xml:space="preserve"> between </w:t>
+      </w:r>
+      <w:r>
+        <w:rPr>
+          <w:i/>
+        </w:rPr>
+        <w:t>Classes</w:t>
+      </w:r>
+      <w:r>
+        <w:t xml:space="preserve"> and add regular </w:t>
+      </w:r>
+      <w:r>
+        <w:rPr>
+          <w:i/>
+        </w:rPr>
+        <w:t>Scratch</w:t>
+      </w:r>
+      <w:r>
+        <w:t xml:space="preserve"> accounts to </w:t>
+      </w:r>
+      <w:r>
+        <w:rPr>
+          <w:i/>
+        </w:rPr>
+        <w:t>Classes</w:t>
+      </w:r>
+      <w:r>
+        <w:t xml:space="preserve"> may be added in the future.</w:t>
+      </w:r>
+    </w:p>
+    <w:p>
+      <w:pPr>
+        <w:pStyle w:val="BodyText"/>
+      </w:pPr>
+      <w:r>
+        <w:t xml:space="preserve">If you decide to use </w:t>
+      </w:r>
+      <w:r>
+        <w:rPr>
+          <w:i/>
+        </w:rPr>
+        <w:t>Scratch Teacher Accounts</w:t>
+      </w:r>
+      <w:r>
+        <w:t xml:space="preserve">, the way that you will create use </w:t>
+      </w:r>
+      <w:r>
+        <w:rPr>
+          <w:i/>
+        </w:rPr>
+        <w:t>Classes</w:t>
+      </w:r>
+      <w:r>
+        <w:t xml:space="preserve"> for your school will depend on how many classes you teach and whether different teachers at your school also use Scratch. For example, if you teach a Year 5 class Mathematics with </w:t>
+      </w:r>
+      <w:r>
+        <w:rPr>
+          <w:i/>
+        </w:rPr>
+        <w:t>Scratch</w:t>
+      </w:r>
+      <w:r>
+        <w:t xml:space="preserve"> and another teacher sees the same class for a stand-alone ICT lesson that also involves </w:t>
+      </w:r>
+      <w:r>
+        <w:rPr>
+          <w:i/>
+        </w:rPr>
+        <w:t>Scratch</w:t>
+      </w:r>
+      <w:r>
+        <w:t xml:space="preserve">, you may want to set up a shared account with the teacher that runs the ICT lesson. This way, your students can use the same </w:t>
+      </w:r>
+      <w:r>
+        <w:rPr>
+          <w:i/>
+        </w:rPr>
+        <w:t>username</w:t>
+      </w:r>
+      <w:r>
+        <w:t xml:space="preserve"> and </w:t>
+      </w:r>
+      <w:r>
+        <w:rPr>
+          <w:i/>
+        </w:rPr>
+        <w:t>password</w:t>
+      </w:r>
+      <w:r>
+        <w:t xml:space="preserve"> in your class and in the ICT lessons. Additionally, you and the ICT teacher will also be able to see students' activity and manage their accounts as well.</w:t>
+      </w:r>
+    </w:p>
+    <w:p>
+      <w:pPr>
+        <w:pStyle w:val="BodyText"/>
+      </w:pPr>
+      <w:r>
+        <w:t xml:space="preserve">If you have any other questions about using </w:t>
+      </w:r>
+      <w:r>
+        <w:rPr>
+          <w:i/>
+        </w:rPr>
+        <w:t>Classes</w:t>
+      </w:r>
+      <w:r>
+        <w:t xml:space="preserve">, or if you already using </w:t>
+      </w:r>
+      <w:r>
+        <w:rPr>
+          <w:i/>
+        </w:rPr>
+        <w:t>Classes</w:t>
+      </w:r>
+      <w:r>
+        <w:t xml:space="preserve"> and would like to share how you use them with your students with us, please let us know.</w:t>
+      </w:r>
+    </w:p>
+    <w:p>
+      <w:pPr>
+        <w:pStyle w:val="BodyText"/>
+      </w:pPr>
+    </w:p>
+    <w:p>
+      <w:pPr>
+        <w:pStyle w:val="BodyText"/>
+      </w:pPr>
+    </w:p>
+    <w:p>
+      <w:pPr>
+        <w:pStyle w:val="BodyText"/>
+      </w:pPr>
+    </w:p>
+    <w:p>
+      <w:pPr>
+        <w:pStyle w:val="BodyText"/>
+      </w:pPr>
     </w:p>
     <w:p>
       <w:pPr>
         <w:pStyle w:val="Heading2"/>
       </w:pPr>
-      <w:bookmarkStart w:id="8" w:name="what-are-classes-in-scratch"/>
+      <w:bookmarkStart w:id="8" w:name="adding-a-new-class"/>
       <w:bookmarkEnd w:id="8"/>
-      <w:r>
-        <w:t>What are Classes in Scratch?</w:t>
-      </w:r>
-    </w:p>
-    <w:p>
-      <w:pPr>
-        <w:pStyle w:val="FirstParagraph"/>
-      </w:pPr>
-      <w:r>
-        <w:t xml:space="preserve">One of the most important concepts in this activity is: </w:t>
-      </w:r>
-      <w:r>
-        <w:rPr>
-          <w:i/>
-        </w:rPr>
-        <w:t>Classes</w:t>
-      </w:r>
-      <w:r>
-        <w:t xml:space="preserve">. In </w:t>
-      </w:r>
-      <w:r>
-        <w:rPr>
-          <w:i/>
-        </w:rPr>
-        <w:t>Scratch</w:t>
-      </w:r>
-      <w:r>
-        <w:t xml:space="preserve">, a </w:t>
-      </w:r>
-      <w:r>
-        <w:rPr>
-          <w:i/>
-        </w:rPr>
-        <w:t>Class</w:t>
-      </w:r>
-      <w:r>
-        <w:t xml:space="preserve"> is a collection of </w:t>
-      </w:r>
-      <w:r>
-        <w:rPr>
-          <w:i/>
-        </w:rPr>
-        <w:t>Student Accounts</w:t>
-      </w:r>
-      <w:r>
-        <w:t xml:space="preserve">. You can create as many </w:t>
-      </w:r>
-      <w:r>
-        <w:rPr>
-          <w:i/>
-        </w:rPr>
-        <w:t>Classes</w:t>
-      </w:r>
-      <w:r>
-        <w:t xml:space="preserve"> as you would like and and each of these </w:t>
-      </w:r>
-      <w:r>
-        <w:rPr>
-          <w:i/>
-        </w:rPr>
-        <w:t>Classes</w:t>
-      </w:r>
-      <w:r>
-        <w:t xml:space="preserve"> can have as many </w:t>
-      </w:r>
-      <w:r>
-        <w:rPr>
-          <w:i/>
-        </w:rPr>
-        <w:t>Student Accounts</w:t>
-      </w:r>
-      <w:r>
-        <w:t xml:space="preserve"> in them as you would like. Currently, </w:t>
-      </w:r>
-      <w:r>
-        <w:rPr>
-          <w:i/>
-        </w:rPr>
-        <w:t>Student Accounts</w:t>
-      </w:r>
-      <w:r>
-        <w:t xml:space="preserve"> can only belong to one </w:t>
-      </w:r>
-      <w:r>
-        <w:rPr>
-          <w:i/>
-        </w:rPr>
-        <w:t>Class</w:t>
-      </w:r>
-      <w:r>
-        <w:t xml:space="preserve"> and cannot be moved between different </w:t>
-      </w:r>
-      <w:r>
-        <w:rPr>
-          <w:i/>
-        </w:rPr>
-        <w:t>Classes</w:t>
-      </w:r>
-      <w:r>
-        <w:t xml:space="preserve">. Additionally, if your students are already using </w:t>
-      </w:r>
-      <w:r>
-        <w:rPr>
-          <w:i/>
-        </w:rPr>
-        <w:t>Scratch</w:t>
-      </w:r>
-      <w:r>
-        <w:t xml:space="preserve"> and have their own regular </w:t>
-      </w:r>
-      <w:r>
-        <w:rPr>
-          <w:i/>
-        </w:rPr>
-        <w:t>Scratch</w:t>
-      </w:r>
-      <w:r>
-        <w:t xml:space="preserve"> accounts, you cannot add their regular </w:t>
-      </w:r>
-      <w:r>
-        <w:rPr>
-          <w:i/>
-        </w:rPr>
-        <w:t>Scratch</w:t>
-      </w:r>
-      <w:r>
-        <w:t xml:space="preserve"> accounts to a </w:t>
-      </w:r>
-      <w:r>
-        <w:rPr>
-          <w:i/>
-        </w:rPr>
-        <w:t>Class</w:t>
-      </w:r>
-      <w:r>
-        <w:t xml:space="preserve">. However, the ability to move </w:t>
-      </w:r>
-      <w:r>
-        <w:rPr>
-          <w:i/>
-        </w:rPr>
-        <w:t>Student Accounts</w:t>
-      </w:r>
-      <w:r>
-        <w:t xml:space="preserve"> between </w:t>
-      </w:r>
-      <w:r>
-        <w:rPr>
-          <w:i/>
-        </w:rPr>
-        <w:t>Classes</w:t>
-      </w:r>
-      <w:r>
-        <w:t xml:space="preserve"> and add regular </w:t>
-      </w:r>
-      <w:r>
-        <w:rPr>
-          <w:i/>
-        </w:rPr>
-        <w:t>Scratch</w:t>
-      </w:r>
-      <w:r>
-        <w:t xml:space="preserve"> accounts to </w:t>
-      </w:r>
-      <w:r>
-        <w:rPr>
-          <w:i/>
-        </w:rPr>
-        <w:t>Classes</w:t>
-      </w:r>
-      <w:r>
-        <w:t xml:space="preserve"> may be added in the future.</w:t>
-      </w:r>
-    </w:p>
-    <w:p>
-      <w:pPr>
-        <w:pStyle w:val="BodyText"/>
-      </w:pPr>
-      <w:r>
-        <w:t xml:space="preserve">If you decide to use </w:t>
-      </w:r>
-      <w:r>
-        <w:rPr>
-          <w:i/>
-        </w:rPr>
-        <w:t>Scratch Teacher Accounts</w:t>
-      </w:r>
-      <w:r>
-        <w:t xml:space="preserve">, the way that you will create use </w:t>
-      </w:r>
-      <w:r>
-        <w:rPr>
-          <w:i/>
-        </w:rPr>
-        <w:t>Classes</w:t>
-      </w:r>
-      <w:r>
-        <w:t xml:space="preserve"> for your school will depend on how many classes you teach and whether different teachers at your school also use Scratch. For example, if you teach a Year 5 class Mathematics with </w:t>
-      </w:r>
-      <w:r>
-        <w:rPr>
-          <w:i/>
-        </w:rPr>
-        <w:t>Scratch</w:t>
-      </w:r>
-      <w:r>
-        <w:t xml:space="preserve"> and another teacher sees the same class for a stand-alone ICT lesson that also involves </w:t>
-      </w:r>
-      <w:r>
-        <w:rPr>
-          <w:i/>
-        </w:rPr>
-        <w:t>Scratch</w:t>
-      </w:r>
-      <w:r>
-        <w:t xml:space="preserve">, you may want to set up a shared account with the teacher that runs the ICT lesson. This way, your students can use the same </w:t>
-      </w:r>
-      <w:r>
-        <w:rPr>
-          <w:i/>
-        </w:rPr>
-        <w:t>username</w:t>
-      </w:r>
-      <w:r>
-        <w:t xml:space="preserve"> and </w:t>
-      </w:r>
-      <w:r>
-        <w:rPr>
-          <w:i/>
-        </w:rPr>
-        <w:t>password</w:t>
-      </w:r>
-      <w:r>
-        <w:t xml:space="preserve"> in your class and in the ICT lessons. Additionally, you and the ICT teacher will also be able to see students' activity and manage their accounts as well.</w:t>
-      </w:r>
-    </w:p>
-    <w:p>
-      <w:pPr>
-        <w:pStyle w:val="BodyText"/>
-      </w:pPr>
-      <w:r>
-        <w:t xml:space="preserve">If you have any other questions about using </w:t>
-      </w:r>
-      <w:r>
-        <w:rPr>
-          <w:i/>
-        </w:rPr>
-        <w:t>Classes</w:t>
-      </w:r>
-      <w:r>
-        <w:t xml:space="preserve">, or if you already using </w:t>
-      </w:r>
-      <w:r>
-        <w:rPr>
-          <w:i/>
-        </w:rPr>
-        <w:t>Classes</w:t>
-      </w:r>
-      <w:r>
-        <w:t xml:space="preserve"> and would like to share how you use them with your students with us, please let us know.</w:t>
-      </w:r>
-    </w:p>
-    <w:p>
-      <w:pPr>
-        <w:pStyle w:val="BodyText"/>
-      </w:pPr>
-    </w:p>
-    <w:p>
-      <w:pPr>
-        <w:pStyle w:val="BodyText"/>
-      </w:pPr>
-    </w:p>
-    <w:p>
-      <w:pPr>
-        <w:pStyle w:val="BodyText"/>
-      </w:pPr>
-    </w:p>
-    <w:p>
-      <w:pPr>
-        <w:pStyle w:val="BodyText"/>
-      </w:pPr>
-    </w:p>
-    <w:p>
-      <w:pPr>
-        <w:pStyle w:val="Heading2"/>
-      </w:pPr>
-      <w:bookmarkStart w:id="9" w:name="adding-a-new-class"/>
-      <w:bookmarkEnd w:id="9"/>
       <w:r>
         <w:lastRenderedPageBreak/>
         <w:t>Adding a New Class</w:t>
@@ -1641,7 +1642,13 @@
         <w:pStyle w:val="BodyText"/>
       </w:pPr>
       <w:r>
-        <w:t xml:space="preserve">In the next section you will learn about how to add </w:t>
+        <w:t>In the next section</w:t>
+      </w:r>
+      <w:r>
+        <w:t>,</w:t>
+      </w:r>
+      <w:r>
+        <w:t xml:space="preserve"> you will learn about how to add </w:t>
       </w:r>
       <w:r>
         <w:rPr>
@@ -1666,8 +1673,8 @@
       <w:pPr>
         <w:pStyle w:val="Heading1"/>
       </w:pPr>
-      <w:bookmarkStart w:id="10" w:name="adding-students-to-classes"/>
-      <w:bookmarkEnd w:id="10"/>
+      <w:bookmarkStart w:id="9" w:name="adding-students-to-classes"/>
+      <w:bookmarkEnd w:id="9"/>
       <w:r>
         <w:t>Adding Students to Classes</w:t>
       </w:r>
@@ -1810,10 +1817,29 @@
       <w:pPr>
         <w:pStyle w:val="Heading2"/>
       </w:pPr>
-      <w:bookmarkStart w:id="11" w:name="adding-students-with-the-new-student-but"/>
+      <w:bookmarkStart w:id="10" w:name="adding-students-with-the-new-student-but"/>
+      <w:bookmarkEnd w:id="10"/>
+      <w:r>
+        <w:t xml:space="preserve">Adding Students with the </w:t>
+      </w:r>
+      <w:r>
+        <w:rPr>
+          <w:i/>
+        </w:rPr>
+        <w:t>+ New Student</w:t>
+      </w:r>
+      <w:r>
+        <w:t xml:space="preserve"> button</w:t>
+      </w:r>
+    </w:p>
+    <w:p>
+      <w:pPr>
+        <w:pStyle w:val="Heading3"/>
+      </w:pPr>
+      <w:bookmarkStart w:id="11" w:name="how-the-new-student-button-works"/>
       <w:bookmarkEnd w:id="11"/>
       <w:r>
-        <w:t xml:space="preserve">Adding Students with the </w:t>
+        <w:t xml:space="preserve">How the </w:t>
       </w:r>
       <w:r>
         <w:rPr>
@@ -1822,131 +1848,112 @@
         <w:t>+ New Student</w:t>
       </w:r>
       <w:r>
-        <w:t xml:space="preserve"> button</w:t>
+        <w:t xml:space="preserve"> Button Works</w:t>
+      </w:r>
+    </w:p>
+    <w:p>
+      <w:pPr>
+        <w:pStyle w:val="FirstParagraph"/>
+      </w:pPr>
+      <w:r>
+        <w:t xml:space="preserve">The </w:t>
+      </w:r>
+      <w:r>
+        <w:rPr>
+          <w:i/>
+        </w:rPr>
+        <w:t>+ New Student</w:t>
+      </w:r>
+      <w:r>
+        <w:t xml:space="preserve"> Button allows you to add </w:t>
+      </w:r>
+      <w:r>
+        <w:rPr>
+          <w:i/>
+        </w:rPr>
+        <w:t>Student</w:t>
+      </w:r>
+      <w:r>
+        <w:t xml:space="preserve"> accounts to a </w:t>
+      </w:r>
+      <w:r>
+        <w:rPr>
+          <w:i/>
+        </w:rPr>
+        <w:t>Class</w:t>
+      </w:r>
+      <w:r>
+        <w:t xml:space="preserve"> one at a time. When you add a new student with this approach, you choose their account's </w:t>
+      </w:r>
+      <w:r>
+        <w:rPr>
+          <w:i/>
+        </w:rPr>
+        <w:t>username</w:t>
+      </w:r>
+      <w:r>
+        <w:t xml:space="preserve">. The new student can then log in by using the </w:t>
+      </w:r>
+      <w:r>
+        <w:rPr>
+          <w:i/>
+        </w:rPr>
+        <w:t>username</w:t>
+      </w:r>
+      <w:r>
+        <w:t xml:space="preserve"> and the name of your account as the password. So, for example, if your Teacher Account's name is </w:t>
+      </w:r>
+      <w:r>
+        <w:rPr>
+          <w:i/>
+        </w:rPr>
+        <w:t>ScratchTeacher</w:t>
+      </w:r>
+      <w:r>
+        <w:t xml:space="preserve">, then the first time the student logs into their account that you have created with the </w:t>
+      </w:r>
+      <w:r>
+        <w:rPr>
+          <w:i/>
+        </w:rPr>
+        <w:t>+ New Student</w:t>
+      </w:r>
+      <w:r>
+        <w:t xml:space="preserve"> button, they will use the password: </w:t>
+      </w:r>
+      <w:r>
+        <w:rPr>
+          <w:i/>
+        </w:rPr>
+        <w:t>ScratchTeacher</w:t>
+      </w:r>
+      <w:r>
+        <w:t xml:space="preserve"> to login. Once that student has logged in to Scratch, they will then be prompted to choose a new password.</w:t>
+      </w:r>
+    </w:p>
+    <w:p>
+      <w:pPr>
+        <w:pStyle w:val="BodyText"/>
+      </w:pPr>
+      <w:r>
+        <w:t xml:space="preserve">This method of adding students can be quick and easy, as long as you only have to create </w:t>
+      </w:r>
+      <w:r>
+        <w:rPr>
+          <w:i/>
+        </w:rPr>
+        <w:t>Student Accounts</w:t>
+      </w:r>
+      <w:r>
+        <w:t xml:space="preserve"> for a small number of students. If you have a class of 20 or more students and have to create accounts for all of them, we would recommend that you use one of the other approaches discussed in the next sections.</w:t>
       </w:r>
     </w:p>
     <w:p>
       <w:pPr>
         <w:pStyle w:val="Heading3"/>
       </w:pPr>
-      <w:bookmarkStart w:id="12" w:name="how-the-new-student-button-works"/>
+      <w:bookmarkStart w:id="12" w:name="add-a-student-with-the-new-student-butto"/>
       <w:bookmarkEnd w:id="12"/>
-      <w:r>
-        <w:t xml:space="preserve">How the </w:t>
-      </w:r>
-      <w:r>
-        <w:rPr>
-          <w:i/>
-        </w:rPr>
-        <w:t>+ New Student</w:t>
-      </w:r>
-      <w:r>
-        <w:t xml:space="preserve"> Button Works</w:t>
-      </w:r>
-    </w:p>
-    <w:p>
-      <w:pPr>
-        <w:pStyle w:val="FirstParagraph"/>
-      </w:pPr>
-      <w:r>
-        <w:t xml:space="preserve">The </w:t>
-      </w:r>
-      <w:r>
-        <w:rPr>
-          <w:i/>
-        </w:rPr>
-        <w:t>+ New Student</w:t>
-      </w:r>
-      <w:r>
-        <w:t xml:space="preserve"> Button allows you to add </w:t>
-      </w:r>
-      <w:r>
-        <w:rPr>
-          <w:i/>
-        </w:rPr>
-        <w:t>Student</w:t>
-      </w:r>
-      <w:r>
-        <w:t xml:space="preserve"> accounts to a </w:t>
-      </w:r>
-      <w:r>
-        <w:rPr>
-          <w:i/>
-        </w:rPr>
-        <w:t>Class</w:t>
-      </w:r>
-      <w:r>
-        <w:t xml:space="preserve"> one at a time. When you add a new student with this approach, you choose their account's </w:t>
-      </w:r>
-      <w:r>
-        <w:rPr>
-          <w:i/>
-        </w:rPr>
-        <w:t>username</w:t>
-      </w:r>
-      <w:r>
-        <w:t xml:space="preserve">. The new student can then log in by using the </w:t>
-      </w:r>
-      <w:r>
-        <w:rPr>
-          <w:i/>
-        </w:rPr>
-        <w:t>username</w:t>
-      </w:r>
-      <w:r>
-        <w:t xml:space="preserve"> and the name of your account as the password. So, for example, if your Teacher Account's name is </w:t>
-      </w:r>
-      <w:r>
-        <w:rPr>
-          <w:i/>
-        </w:rPr>
-        <w:t>ScratchTeacher</w:t>
-      </w:r>
-      <w:r>
-        <w:t xml:space="preserve">, then the first time the student logs into their account that you have created with the </w:t>
-      </w:r>
-      <w:r>
-        <w:rPr>
-          <w:i/>
-        </w:rPr>
-        <w:t>+ New Student</w:t>
-      </w:r>
-      <w:r>
-        <w:t xml:space="preserve"> button, they will use the password: </w:t>
-      </w:r>
-      <w:r>
-        <w:rPr>
-          <w:i/>
-        </w:rPr>
-        <w:t>ScratchTeacher</w:t>
-      </w:r>
-      <w:r>
-        <w:t xml:space="preserve"> to login. Once that student has logged in to Scratch, they will then be prompted to choose a new password.</w:t>
-      </w:r>
-    </w:p>
-    <w:p>
-      <w:pPr>
-        <w:pStyle w:val="BodyText"/>
-      </w:pPr>
-      <w:r>
-        <w:t xml:space="preserve">This method of adding students can be quick and easy, as long as you only have to create </w:t>
-      </w:r>
-      <w:r>
-        <w:rPr>
-          <w:i/>
-        </w:rPr>
-        <w:t>Student Accounts</w:t>
-      </w:r>
-      <w:r>
-        <w:t xml:space="preserve"> for a small number of students. If you have a class of 20 or more students and have to create accounts for all of them, we would recommend that you use one of the other approaches discussed in the next sections.</w:t>
-      </w:r>
-    </w:p>
-    <w:p>
-      <w:pPr>
-        <w:pStyle w:val="Heading3"/>
-      </w:pPr>
-      <w:bookmarkStart w:id="13" w:name="add-a-student-with-the-new-student-butto"/>
-      <w:bookmarkEnd w:id="13"/>
       <w:r>
         <w:t xml:space="preserve">Add a Student with the </w:t>
       </w:r>
@@ -2113,7 +2120,13 @@
         <w:pStyle w:val="BodyText"/>
       </w:pPr>
       <w:r>
-        <w:t xml:space="preserve">Generally, when creating accounts for workshops we prefix the </w:t>
+        <w:t xml:space="preserve">Generally, when creating accounts for workshops we </w:t>
+      </w:r>
+      <w:r>
+        <w:t>suffix</w:t>
+      </w:r>
+      <w:r>
+        <w:t xml:space="preserve"> the </w:t>
       </w:r>
       <w:r>
         <w:rPr>
@@ -2140,11 +2153,11 @@
         <w:t>ScratchMaths</w:t>
       </w:r>
       <w:r>
-        <w:t xml:space="preserve">) and then use a combination of </w:t>
+        <w:t xml:space="preserve">) and then use a combination of random </w:t>
       </w:r>
       <w:r>
         <w:lastRenderedPageBreak/>
-        <w:t xml:space="preserve">random colours, animal names and numbers for the rest of the username. For example, we may use </w:t>
+        <w:t xml:space="preserve">colours, animal names and numbers for the rest of the username. For example, we may use </w:t>
       </w:r>
       <w:r>
         <w:rPr>
@@ -2159,7 +2172,13 @@
         <w:rPr>
           <w:i/>
         </w:rPr>
-        <w:t>SM_BlueDog22</w:t>
+        <w:t>BlueDog22</w:t>
+      </w:r>
+      <w:r>
+        <w:rPr>
+          <w:i/>
+        </w:rPr>
+        <w:t>_SM</w:t>
       </w:r>
       <w:r>
         <w:t xml:space="preserve"> for the accounts we create, because they do not contain names or other words that could identify who the account belongs to and they are also unlikely to be already taken by someone else.</w:t>
@@ -2274,8 +2293,8 @@
       <w:pPr>
         <w:pStyle w:val="Heading3"/>
       </w:pPr>
-      <w:bookmarkStart w:id="14" w:name="log-into-the-new-students-account"/>
-      <w:bookmarkEnd w:id="14"/>
+      <w:bookmarkStart w:id="13" w:name="log-into-the-new-students-account"/>
+      <w:bookmarkEnd w:id="13"/>
       <w:r>
         <w:t>Log into the New Student's Account</w:t>
       </w:r>
@@ -2452,7 +2471,10 @@
         <w:t>Get Started</w:t>
       </w:r>
       <w:r>
-        <w:t xml:space="preserve"> button and you will then been prompted to choose your own </w:t>
+        <w:t xml:space="preserve"> button and you will then be</w:t>
+      </w:r>
+      <w:r>
+        <w:t xml:space="preserve"> prompted to choose your own </w:t>
       </w:r>
       <w:r>
         <w:rPr>
@@ -2496,8 +2518,8 @@
         <w:pStyle w:val="Heading3"/>
         <w:spacing w:after="120"/>
       </w:pPr>
-      <w:bookmarkStart w:id="15" w:name="summmary"/>
-      <w:bookmarkEnd w:id="15"/>
+      <w:bookmarkStart w:id="14" w:name="summmary"/>
+      <w:bookmarkEnd w:id="14"/>
       <w:r>
         <w:t>Summ</w:t>
       </w:r>
@@ -2675,18 +2697,18 @@
       <w:pPr>
         <w:pStyle w:val="Heading2"/>
       </w:pPr>
-      <w:bookmarkStart w:id="16" w:name="adding-students-with-csv-upload"/>
+      <w:bookmarkStart w:id="15" w:name="adding-students-with-csv-upload"/>
+      <w:bookmarkEnd w:id="15"/>
+      <w:r>
+        <w:t>Adding Students with CSV Upload</w:t>
+      </w:r>
+    </w:p>
+    <w:p>
+      <w:pPr>
+        <w:pStyle w:val="Heading3"/>
+      </w:pPr>
+      <w:bookmarkStart w:id="16" w:name="how-it-works"/>
       <w:bookmarkEnd w:id="16"/>
-      <w:r>
-        <w:t>Adding Students with CSV Upload</w:t>
-      </w:r>
-    </w:p>
-    <w:p>
-      <w:pPr>
-        <w:pStyle w:val="Heading3"/>
-      </w:pPr>
-      <w:bookmarkStart w:id="17" w:name="how-it-works"/>
-      <w:bookmarkEnd w:id="17"/>
       <w:r>
         <w:t>How It Works</w:t>
       </w:r>
@@ -2906,7 +2928,13 @@
         <w:t>Student</w:t>
       </w:r>
       <w:r>
-        <w:t xml:space="preserve"> accounts have to be named uniquely. If one or more of the usernames in the csv file is already taken, a message will appear that alerts you that the </w:t>
+        <w:t xml:space="preserve"> accounts </w:t>
+      </w:r>
+      <w:r>
+        <w:t>must</w:t>
+      </w:r>
+      <w:r>
+        <w:t xml:space="preserve"> be named uniquely. If one or more of the usernames in the csv file is already taken, a message will appear that alerts you that the </w:t>
       </w:r>
       <w:r>
         <w:rPr>
@@ -3075,7 +3103,13 @@
         <w:t>CSV Upload</w:t>
       </w:r>
       <w:r>
-        <w:t xml:space="preserve"> approach, all of the </w:t>
+        <w:t xml:space="preserve"> approach, </w:t>
+      </w:r>
+      <w:r>
+        <w:t>all</w:t>
+      </w:r>
+      <w:r>
+        <w:t xml:space="preserve"> the </w:t>
       </w:r>
       <w:r>
         <w:rPr>
@@ -3084,7 +3118,13 @@
         <w:t>usernames</w:t>
       </w:r>
       <w:r>
-        <w:t xml:space="preserve"> in your csv file may not exist already and consequently you may not encounter this problem. However, it may be useful to know that if you do see the error mesage about the </w:t>
+        <w:t xml:space="preserve"> in your csv file may not exist already and consequently you may not encounter this problem. However, it may be useful to know that if you do see the error </w:t>
+      </w:r>
+      <w:r>
+        <w:t>message</w:t>
+      </w:r>
+      <w:r>
+        <w:t xml:space="preserve"> about the </w:t>
       </w:r>
       <w:r>
         <w:rPr>
@@ -3100,8 +3140,8 @@
       <w:pPr>
         <w:pStyle w:val="Heading3"/>
       </w:pPr>
-      <w:bookmarkStart w:id="18" w:name="create-and-upload-a-csv-file-for-new-stu"/>
-      <w:bookmarkEnd w:id="18"/>
+      <w:bookmarkStart w:id="17" w:name="create-and-upload-a-csv-file-for-new-stu"/>
+      <w:bookmarkEnd w:id="17"/>
       <w:r>
         <w:t>Create and Upload a CSV File for New Student Accounts</w:t>
       </w:r>
@@ -3190,7 +3230,19 @@
         <w:t>Notepad</w:t>
       </w:r>
       <w:r>
-        <w:t xml:space="preserve">. You will have to replace the ^^ letters in the lines below with your initials, to ensure that the </w:t>
+        <w:t xml:space="preserve">. You will have to replace the </w:t>
+      </w:r>
+      <w:r>
+        <w:t xml:space="preserve">first two </w:t>
+      </w:r>
+      <w:r>
+        <w:t>letters</w:t>
+      </w:r>
+      <w:r>
+        <w:t xml:space="preserve"> (^^)</w:t>
+      </w:r>
+      <w:r>
+        <w:t xml:space="preserve"> in the lines below with your initials, to ensure that the </w:t>
       </w:r>
       <w:r>
         <w:rPr>
@@ -3213,7 +3265,13 @@
         <w:rPr>
           <w:b/>
         </w:rPr>
-        <w:t>SM_CSVUpload_^^_1,password1</w:t>
+        <w:t>^^_CSVUpload_SM_1</w:t>
+      </w:r>
+      <w:r>
+        <w:rPr>
+          <w:b/>
+        </w:rPr>
+        <w:t>,password1</w:t>
       </w:r>
     </w:p>
     <w:p>
@@ -3227,7 +3285,37 @@
         <w:rPr>
           <w:b/>
         </w:rPr>
-        <w:t>SM_CSUpload_^^_2,password2</w:t>
+        <w:t>^^</w:t>
+      </w:r>
+      <w:r>
+        <w:rPr>
+          <w:b/>
+        </w:rPr>
+        <w:t>_CS</w:t>
+      </w:r>
+      <w:r>
+        <w:rPr>
+          <w:b/>
+        </w:rPr>
+        <w:t>V</w:t>
+      </w:r>
+      <w:r>
+        <w:rPr>
+          <w:b/>
+        </w:rPr>
+        <w:t>U</w:t>
+      </w:r>
+      <w:r>
+        <w:rPr>
+          <w:b/>
+        </w:rPr>
+        <w:t>pload_SM_2</w:t>
+      </w:r>
+      <w:r>
+        <w:rPr>
+          <w:b/>
+        </w:rPr>
+        <w:t>,password2</w:t>
       </w:r>
     </w:p>
     <w:p>
@@ -3259,7 +3347,13 @@
         <w:rPr>
           <w:i/>
         </w:rPr>
-        <w:t>SM_CSVUpload_BG_1,password1</w:t>
+        <w:t>BG_CSVUpload_SM</w:t>
+      </w:r>
+      <w:r>
+        <w:rPr>
+          <w:i/>
+        </w:rPr>
+        <w:t>_1,password1</w:t>
       </w:r>
     </w:p>
     <w:p>
@@ -3276,7 +3370,13 @@
         <w:t>Notepad</w:t>
       </w:r>
       <w:r>
-        <w:t>, save the file in a place on the lab computer that is easy to find (for example: the Desktop).</w:t>
+        <w:t xml:space="preserve">, save the file in a place on the lab computer that is easy to find (for example: </w:t>
+      </w:r>
+      <w:r>
+        <w:t>The</w:t>
+      </w:r>
+      <w:r>
+        <w:t xml:space="preserve"> Desktop).</w:t>
       </w:r>
     </w:p>
     <w:p>
@@ -3429,8 +3529,8 @@
       <w:pPr>
         <w:pStyle w:val="Heading3"/>
       </w:pPr>
-      <w:bookmarkStart w:id="19" w:name="log-in-to-one-of-the-student-accounts"/>
-      <w:bookmarkEnd w:id="19"/>
+      <w:bookmarkStart w:id="18" w:name="log-in-to-one-of-the-student-accounts"/>
+      <w:bookmarkEnd w:id="18"/>
       <w:r>
         <w:t>Log in to One of the Student Accounts</w:t>
       </w:r>
@@ -3519,7 +3619,13 @@
         <w:rPr>
           <w:i/>
         </w:rPr>
-        <w:t>SM_CSVUpload_BG_1</w:t>
+        <w:t>BG_CSVUpload_SM</w:t>
+      </w:r>
+      <w:r>
+        <w:rPr>
+          <w:i/>
+        </w:rPr>
+        <w:t>_1</w:t>
       </w:r>
       <w:r>
         <w:t xml:space="preserve"> in the </w:t>
@@ -3692,8 +3798,8 @@
         <w:pStyle w:val="Heading3"/>
         <w:spacing w:after="120"/>
       </w:pPr>
-      <w:bookmarkStart w:id="20" w:name="summary"/>
-      <w:bookmarkEnd w:id="20"/>
+      <w:bookmarkStart w:id="19" w:name="summary"/>
+      <w:bookmarkEnd w:id="19"/>
       <w:r>
         <w:t>Summary</w:t>
       </w:r>
@@ -3864,12 +3970,12 @@
       </w:r>
       <w:r>
         <w:rPr>
-          <w:i/>
-        </w:rPr>
-        <w:t>not</w:t>
-      </w:r>
-      <w:r>
-        <w:t xml:space="preserve"> asked to change their password when they first log in</w:t>
+          <w:b/>
+        </w:rPr>
+        <w:t xml:space="preserve">not </w:t>
+      </w:r>
+      <w:r>
+        <w:t>asked to change their password when they first log in</w:t>
       </w:r>
     </w:p>
     <w:p/>
@@ -3878,8 +3984,8 @@
       <w:pPr>
         <w:pStyle w:val="Heading2"/>
       </w:pPr>
-      <w:bookmarkStart w:id="21" w:name="creating-a-student-sign-up-link"/>
-      <w:bookmarkEnd w:id="21"/>
+      <w:bookmarkStart w:id="20" w:name="creating-a-student-sign-up-link"/>
+      <w:bookmarkEnd w:id="20"/>
       <w:r>
         <w:lastRenderedPageBreak/>
         <w:t>Creating a Student Sign-up Link</w:t>
@@ -3889,8 +3995,8 @@
       <w:pPr>
         <w:pStyle w:val="Heading3"/>
       </w:pPr>
-      <w:bookmarkStart w:id="22" w:name="how-it-works-1"/>
-      <w:bookmarkEnd w:id="22"/>
+      <w:bookmarkStart w:id="21" w:name="how-it-works-1"/>
+      <w:bookmarkEnd w:id="21"/>
       <w:r>
         <w:t>How it Works</w:t>
       </w:r>
@@ -3945,7 +4051,13 @@
         <w:t>Class</w:t>
       </w:r>
       <w:r>
-        <w:t xml:space="preserve"> page) you will be given a website link that you can share with your students. When students follow this link they will be able to accept an invitation to join the </w:t>
+        <w:t xml:space="preserve"> page) you will be given a website link that you can share with your students. When students follow this </w:t>
+      </w:r>
+      <w:r>
+        <w:t>link,</w:t>
+      </w:r>
+      <w:r>
+        <w:t xml:space="preserve"> they will be able to accept an invitation to join the </w:t>
       </w:r>
       <w:r>
         <w:rPr>
@@ -4110,104 +4222,104 @@
       <w:pPr>
         <w:pStyle w:val="Heading3"/>
       </w:pPr>
-      <w:bookmarkStart w:id="23" w:name="create-a-sign-up-link"/>
+      <w:bookmarkStart w:id="22" w:name="create-a-sign-up-link"/>
+      <w:bookmarkEnd w:id="22"/>
+      <w:r>
+        <w:t>Create a Sign-up Link</w:t>
+      </w:r>
+    </w:p>
+    <w:p>
+      <w:pPr>
+        <w:pStyle w:val="FirstParagraph"/>
+      </w:pPr>
+      <w:r>
+        <w:t xml:space="preserve">In this part of the activity you will create a </w:t>
+      </w:r>
+      <w:r>
+        <w:rPr>
+          <w:i/>
+        </w:rPr>
+        <w:t>sign-up link</w:t>
+      </w:r>
+      <w:r>
+        <w:t xml:space="preserve">, that students can use to sign up for a </w:t>
+      </w:r>
+      <w:r>
+        <w:rPr>
+          <w:i/>
+        </w:rPr>
+        <w:t>Student Account</w:t>
+      </w:r>
+      <w:r>
+        <w:t>.</w:t>
+      </w:r>
+    </w:p>
+    <w:p>
+      <w:pPr>
+        <w:pStyle w:val="BodyText"/>
+      </w:pPr>
+      <w:r>
+        <w:t xml:space="preserve">In the web browser that you have logged in to your </w:t>
+      </w:r>
+      <w:r>
+        <w:rPr>
+          <w:i/>
+        </w:rPr>
+        <w:t>Teacher Account</w:t>
+      </w:r>
+      <w:r>
+        <w:t xml:space="preserve">, go to your </w:t>
+      </w:r>
+      <w:r>
+        <w:rPr>
+          <w:i/>
+        </w:rPr>
+        <w:t>Class</w:t>
+      </w:r>
+      <w:r>
+        <w:t xml:space="preserve"> page and click the </w:t>
+      </w:r>
+      <w:r>
+        <w:rPr>
+          <w:i/>
+        </w:rPr>
+        <w:t>Student Sign-up Link</w:t>
+      </w:r>
+      <w:r>
+        <w:t xml:space="preserve"> button.</w:t>
+      </w:r>
+    </w:p>
+    <w:p>
+      <w:pPr>
+        <w:pStyle w:val="BodyText"/>
+      </w:pPr>
+      <w:r>
+        <w:t xml:space="preserve">Next, click the </w:t>
+      </w:r>
+      <w:r>
+        <w:rPr>
+          <w:i/>
+        </w:rPr>
+        <w:t>Generate</w:t>
+      </w:r>
+      <w:r>
+        <w:t xml:space="preserve"> button and a web link, similar to the example link given above, will appear.</w:t>
+      </w:r>
+    </w:p>
+    <w:p>
+      <w:pPr>
+        <w:pStyle w:val="BodyText"/>
+      </w:pPr>
+      <w:r>
+        <w:t>Copy this web link - you will need it in the next step of the activity.</w:t>
+      </w:r>
+    </w:p>
+    <w:p>
+      <w:pPr>
+        <w:pStyle w:val="Heading3"/>
+      </w:pPr>
+      <w:bookmarkStart w:id="23" w:name="register-as-a-student-account"/>
       <w:bookmarkEnd w:id="23"/>
-      <w:r>
-        <w:t>Create a Sign-up Link</w:t>
-      </w:r>
-    </w:p>
-    <w:p>
-      <w:pPr>
-        <w:pStyle w:val="FirstParagraph"/>
-      </w:pPr>
-      <w:r>
-        <w:t xml:space="preserve">In this part of the activity you will create a </w:t>
-      </w:r>
-      <w:r>
-        <w:rPr>
-          <w:i/>
-        </w:rPr>
-        <w:t>sign-up link</w:t>
-      </w:r>
-      <w:r>
-        <w:t xml:space="preserve">, that students can use to sign up for a </w:t>
-      </w:r>
-      <w:r>
-        <w:rPr>
-          <w:i/>
-        </w:rPr>
-        <w:t>Student Account</w:t>
-      </w:r>
-      <w:r>
-        <w:t>.</w:t>
-      </w:r>
-    </w:p>
-    <w:p>
-      <w:pPr>
-        <w:pStyle w:val="BodyText"/>
-      </w:pPr>
-      <w:r>
-        <w:t xml:space="preserve">In the web browser that you have logged in to your </w:t>
-      </w:r>
-      <w:r>
-        <w:rPr>
-          <w:i/>
-        </w:rPr>
-        <w:t>Teacher Account</w:t>
-      </w:r>
-      <w:r>
-        <w:t xml:space="preserve">, go to your </w:t>
-      </w:r>
-      <w:r>
-        <w:rPr>
-          <w:i/>
-        </w:rPr>
-        <w:t>Class</w:t>
-      </w:r>
-      <w:r>
-        <w:t xml:space="preserve"> page and click the </w:t>
-      </w:r>
-      <w:r>
-        <w:rPr>
-          <w:i/>
-        </w:rPr>
-        <w:t>Student Sign-up Link</w:t>
-      </w:r>
-      <w:r>
-        <w:t xml:space="preserve"> button.</w:t>
-      </w:r>
-    </w:p>
-    <w:p>
-      <w:pPr>
-        <w:pStyle w:val="BodyText"/>
-      </w:pPr>
-      <w:r>
-        <w:t xml:space="preserve">Next, click the </w:t>
-      </w:r>
-      <w:r>
-        <w:rPr>
-          <w:i/>
-        </w:rPr>
-        <w:t>Generate</w:t>
-      </w:r>
-      <w:r>
-        <w:t xml:space="preserve"> button and a web link, similar to the example link given above, will appear.</w:t>
-      </w:r>
-    </w:p>
-    <w:p>
-      <w:pPr>
-        <w:pStyle w:val="BodyText"/>
-      </w:pPr>
-      <w:r>
-        <w:t>Copy this web link - you will need it in the next step of the activity.</w:t>
-      </w:r>
-    </w:p>
-    <w:p>
-      <w:pPr>
-        <w:pStyle w:val="Heading3"/>
-      </w:pPr>
-      <w:bookmarkStart w:id="24" w:name="register-as-a-student-account"/>
-      <w:bookmarkEnd w:id="24"/>
       <w:r>
         <w:lastRenderedPageBreak/>
         <w:t>Register as a Student Account</w:t>
@@ -4315,7 +4427,13 @@
         <w:t>usernames</w:t>
       </w:r>
       <w:r>
-        <w:t xml:space="preserve"> will be. Consequenty, you may have to review the students' chosen </w:t>
+        <w:t xml:space="preserve"> will be. </w:t>
+      </w:r>
+      <w:r>
+        <w:t>Consequently</w:t>
+      </w:r>
+      <w:r>
+        <w:t xml:space="preserve">, you may have to review the students' chosen </w:t>
       </w:r>
       <w:r>
         <w:rPr>
@@ -4367,8 +4485,8 @@
         <w:pStyle w:val="Heading3"/>
         <w:spacing w:after="120"/>
       </w:pPr>
-      <w:bookmarkStart w:id="25" w:name="summary-1"/>
-      <w:bookmarkEnd w:id="25"/>
+      <w:bookmarkStart w:id="24" w:name="summary-1"/>
+      <w:bookmarkEnd w:id="24"/>
       <w:r>
         <w:t>Summary</w:t>
       </w:r>
@@ -4482,19 +4600,19 @@
       <w:pPr>
         <w:pStyle w:val="Heading2"/>
       </w:pPr>
-      <w:bookmarkStart w:id="26" w:name="which-way-do-we-recommend-adding-student"/>
+      <w:bookmarkStart w:id="25" w:name="which-way-do-we-recommend-adding-student"/>
+      <w:bookmarkEnd w:id="25"/>
+      <w:r>
+        <w:t>Which Way Do We Recommend Adding Students?</w:t>
+      </w:r>
+    </w:p>
+    <w:p>
+      <w:pPr>
+        <w:pStyle w:val="Heading3"/>
+      </w:pPr>
+      <w:bookmarkStart w:id="26" w:name="an-example-using-csv-upload"/>
       <w:bookmarkEnd w:id="26"/>
       <w:r>
-        <w:t>Which Way Do We Recommend Adding Students?</w:t>
-      </w:r>
-    </w:p>
-    <w:p>
-      <w:pPr>
-        <w:pStyle w:val="Heading3"/>
-      </w:pPr>
-      <w:bookmarkStart w:id="27" w:name="an-example-using-csv-upload"/>
-      <w:bookmarkEnd w:id="27"/>
-      <w:r>
         <w:t>An Example using CSV Upload</w:t>
       </w:r>
     </w:p>
@@ -4512,7 +4630,13 @@
         <w:t>Student Accounts</w:t>
       </w:r>
       <w:r>
-        <w:t>. Each of this approaches has its advantages and its disadvantages, and the one that works best for you will really depend on your individual classrooms and your students' proficiency with digital technologies.</w:t>
+        <w:t xml:space="preserve">. Each of </w:t>
+      </w:r>
+      <w:r>
+        <w:t>these approaches</w:t>
+      </w:r>
+      <w:r>
+        <w:t xml:space="preserve"> has its advantages and its disadvantages, and the one that works best for you will really depend on your individual classrooms and your students' proficiency with digital technologies.</w:t>
       </w:r>
     </w:p>
     <w:p>
@@ -4888,7 +5012,13 @@
               <w:cnfStyle w:val="000000000000" w:firstRow="0" w:lastRow="0" w:firstColumn="0" w:lastColumn="0" w:oddVBand="0" w:evenVBand="0" w:oddHBand="0" w:evenHBand="0" w:firstRowFirstColumn="0" w:firstRowLastColumn="0" w:lastRowFirstColumn="0" w:lastRowLastColumn="0"/>
             </w:pPr>
             <w:r>
-              <w:t>SM2017_GreenFrog2</w:t>
+              <w:t>GreenFrog2</w:t>
+            </w:r>
+            <w:r>
+              <w:t>_</w:t>
+            </w:r>
+            <w:r>
+              <w:t>SM2017</w:t>
             </w:r>
           </w:p>
         </w:tc>
@@ -4985,7 +5115,19 @@
               <w:rPr>
                 <w:b w:val="0"/>
               </w:rPr>
-              <w:t>SM2017_BlueCat4</w:t>
+              <w:t>BlueCat4</w:t>
+            </w:r>
+            <w:r>
+              <w:rPr>
+                <w:b w:val="0"/>
+              </w:rPr>
+              <w:t>_</w:t>
+            </w:r>
+            <w:r>
+              <w:rPr>
+                <w:b w:val="0"/>
+              </w:rPr>
+              <w:t>SM2017</w:t>
             </w:r>
           </w:p>
         </w:tc>
@@ -5141,8 +5283,8 @@
       <w:pPr>
         <w:pStyle w:val="Heading1"/>
       </w:pPr>
-      <w:bookmarkStart w:id="28" w:name="creating-class-studios"/>
-      <w:bookmarkEnd w:id="28"/>
+      <w:bookmarkStart w:id="27" w:name="creating-class-studios"/>
+      <w:bookmarkEnd w:id="27"/>
       <w:r>
         <w:lastRenderedPageBreak/>
         <w:t>Creating Class Studios</w:t>
@@ -5152,8 +5294,8 @@
       <w:pPr>
         <w:pStyle w:val="Heading2"/>
       </w:pPr>
-      <w:bookmarkStart w:id="29" w:name="what-are-class-studios"/>
-      <w:bookmarkEnd w:id="29"/>
+      <w:bookmarkStart w:id="28" w:name="what-are-class-studios"/>
+      <w:bookmarkEnd w:id="28"/>
       <w:r>
         <w:t>What are Class Studios?</w:t>
       </w:r>
@@ -5380,7 +5522,13 @@
         <w:t>Class Studio</w:t>
       </w:r>
       <w:r>
-        <w:t xml:space="preserve"> to provide students with examples of projects that they could use for inspiration for their own projects. Let's say that you have asked your students to create a game or animated story that has to include a maze. You could create a </w:t>
+        <w:t xml:space="preserve"> to provide students with examples of projects that they could use for inspiration for their own projects. Let's say that you have asked your students to create a game or animated story that </w:t>
+      </w:r>
+      <w:r>
+        <w:t>must</w:t>
+      </w:r>
+      <w:r>
+        <w:t xml:space="preserve"> include a maze. You could create a </w:t>
       </w:r>
       <w:r>
         <w:rPr>
@@ -5398,7 +5546,13 @@
         <w:t>Scratch</w:t>
       </w:r>
       <w:r>
-        <w:t xml:space="preserve"> members have created and shared (for example: a game where a character has to escape a maze). Your students could then view the projects in this </w:t>
+        <w:t xml:space="preserve"> members have created and shared (for example: a game where a character </w:t>
+      </w:r>
+      <w:r>
+        <w:t>must</w:t>
+      </w:r>
+      <w:r>
+        <w:t xml:space="preserve"> escape a maze). Your students could then view the projects in this </w:t>
       </w:r>
       <w:r>
         <w:rPr>
@@ -5440,8 +5594,8 @@
       <w:pPr>
         <w:pStyle w:val="Heading2"/>
       </w:pPr>
-      <w:bookmarkStart w:id="30" w:name="create-a-class-studio"/>
-      <w:bookmarkEnd w:id="30"/>
+      <w:bookmarkStart w:id="29" w:name="create-a-class-studio"/>
+      <w:bookmarkEnd w:id="29"/>
       <w:r>
         <w:t>Create a Class Studio</w:t>
       </w:r>
@@ -6028,8 +6182,8 @@
       <w:pPr>
         <w:pStyle w:val="Heading2"/>
       </w:pPr>
-      <w:bookmarkStart w:id="31" w:name="add-a-project-to-the-class-studio"/>
-      <w:bookmarkEnd w:id="31"/>
+      <w:bookmarkStart w:id="30" w:name="add-a-project-to-the-class-studio"/>
+      <w:bookmarkEnd w:id="30"/>
       <w:r>
         <w:t>Add a Project to the Class Studio</w:t>
       </w:r>
@@ -6384,8 +6538,8 @@
       <w:pPr>
         <w:pStyle w:val="Heading1"/>
       </w:pPr>
-      <w:bookmarkStart w:id="32" w:name="changing-students-passwords"/>
-      <w:bookmarkEnd w:id="32"/>
+      <w:bookmarkStart w:id="31" w:name="changing-students-passwords"/>
+      <w:bookmarkEnd w:id="31"/>
       <w:r>
         <w:t>Changing Students' Passwords</w:t>
       </w:r>
@@ -6628,8 +6782,8 @@
       <w:pPr>
         <w:pStyle w:val="Heading1"/>
       </w:pPr>
-      <w:bookmarkStart w:id="33" w:name="viewing-students-activity"/>
-      <w:bookmarkEnd w:id="33"/>
+      <w:bookmarkStart w:id="32" w:name="viewing-students-activity"/>
+      <w:bookmarkEnd w:id="32"/>
       <w:r>
         <w:lastRenderedPageBreak/>
         <w:t>Viewing Students' Activity</w:t>
@@ -6852,8 +7006,8 @@
       <w:pPr>
         <w:pStyle w:val="Heading1"/>
       </w:pPr>
-      <w:bookmarkStart w:id="34" w:name="all-class-alerts"/>
-      <w:bookmarkEnd w:id="34"/>
+      <w:bookmarkStart w:id="33" w:name="all-class-alerts"/>
+      <w:bookmarkEnd w:id="33"/>
       <w:r>
         <w:t>All Class Alerts</w:t>
       </w:r>
@@ -7007,8 +7161,8 @@
       <w:pPr>
         <w:pStyle w:val="Heading1"/>
       </w:pPr>
-      <w:bookmarkStart w:id="35" w:name="conclusion"/>
-      <w:bookmarkEnd w:id="35"/>
+      <w:bookmarkStart w:id="34" w:name="conclusion"/>
+      <w:bookmarkEnd w:id="34"/>
       <w:r>
         <w:lastRenderedPageBreak/>
         <w:t>Conclusion</w:t>
@@ -7036,7 +7190,15 @@
         <w:pStyle w:val="BodyText"/>
       </w:pPr>
       <w:r>
-        <w:t xml:space="preserve">In this activity you have learned about the following features of </w:t>
+        <w:t>In this activity</w:t>
+      </w:r>
+      <w:r>
+        <w:t>,</w:t>
+      </w:r>
+      <w:bookmarkStart w:id="35" w:name="_GoBack"/>
+      <w:bookmarkEnd w:id="35"/>
+      <w:r>
+        <w:t xml:space="preserve"> you have learned about the following features of </w:t>
       </w:r>
       <w:r>
         <w:rPr>
@@ -7188,7 +7350,13 @@
         <w:t>Teacher Accounts</w:t>
       </w:r>
       <w:r>
-        <w:t>. This activity will also be available indefinitely on the workshop website for you to refer back to in the future.</w:t>
+        <w:t xml:space="preserve">. This activity will also be available indefinitely on the workshop website for you to </w:t>
+      </w:r>
+      <w:r>
+        <w:t>refer</w:t>
+      </w:r>
+      <w:r>
+        <w:t xml:space="preserve"> to in the future.</w:t>
       </w:r>
     </w:p>
     <w:p>
@@ -7345,7 +7513,7 @@
         <w:rStyle w:val="PageNumber"/>
         <w:noProof/>
       </w:rPr>
-      <w:t>1</w:t>
+      <w:t>15</w:t>
     </w:r>
     <w:r>
       <w:rPr>

</xml_diff>